<commit_message>
Remove irrelevant visualization files
</commit_message>
<xml_diff>
--- a/docs/HLD.docx
+++ b/docs/HLD.docx
@@ -1,135 +1,183 @@
 
 <file path=word/document.xml><?xml version="1.0" encoding="utf-8"?>
-<w:document xmlns:mc="http://schemas.openxmlformats.org/markup-compatibility/2006" xmlns:o="urn:schemas-microsoft-com:office:office" xmlns:r="http://schemas.openxmlformats.org/officeDocument/2006/relationships" xmlns:m="http://schemas.openxmlformats.org/officeDocument/2006/math" xmlns:v="urn:schemas-microsoft-com:vml" xmlns:wp="http://schemas.openxmlformats.org/drawingml/2006/wordprocessingDrawing" xmlns:w10="urn:schemas-microsoft-com:office:word" xmlns:w="http://schemas.openxmlformats.org/wordprocessingml/2006/main" xmlns:wne="http://schemas.microsoft.com/office/word/2006/wordml" xmlns:sl="http://schemas.openxmlformats.org/schemaLibrary/2006/main" xmlns:a="http://schemas.openxmlformats.org/drawingml/2006/main" xmlns:pic="http://schemas.openxmlformats.org/drawingml/2006/picture" xmlns:c="http://schemas.openxmlformats.org/drawingml/2006/chart" xmlns:lc="http://schemas.openxmlformats.org/drawingml/2006/lockedCanvas" xmlns:dgm="http://schemas.openxmlformats.org/drawingml/2006/diagram" xmlns:wps="http://schemas.microsoft.com/office/word/2010/wordprocessingShape" xmlns:wpg="http://schemas.microsoft.com/office/word/2010/wordprocessingGroup" xmlns:w14="http://schemas.microsoft.com/office/word/2010/wordml" xmlns:w15="http://schemas.microsoft.com/office/word/2012/wordml" xmlns:w16="http://schemas.microsoft.com/office/word/2018/wordml" xmlns:w16cex="http://schemas.microsoft.com/office/word/2018/wordml/cex" xmlns:w16cid="http://schemas.microsoft.com/office/word/2016/wordml/cid" xmlns="http://schemas.microsoft.com/office/tasks/2019/documenttasks" xmlns:cr="http://schemas.microsoft.com/office/comments/2020/reactions">
+<w:document xmlns:o="urn:schemas-microsoft-com:office:office" xmlns:r="http://schemas.openxmlformats.org/officeDocument/2006/relationships" xmlns:v="urn:schemas-microsoft-com:vml" xmlns:w="http://schemas.openxmlformats.org/wordprocessingml/2006/main" xmlns:w10="urn:schemas-microsoft-com:office:word" xmlns:wp="http://schemas.openxmlformats.org/drawingml/2006/wordprocessingDrawing" xmlns:wps="http://schemas.microsoft.com/office/word/2010/wordprocessingShape" xmlns:wpg="http://schemas.microsoft.com/office/word/2010/wordprocessingGroup" xmlns:mc="http://schemas.openxmlformats.org/markup-compatibility/2006" xmlns:wp14="http://schemas.microsoft.com/office/word/2010/wordprocessingDrawing" xmlns:w14="http://schemas.microsoft.com/office/word/2010/wordml" xmlns:w15="http://schemas.microsoft.com/office/word/2012/wordml" mc:Ignorable="w14 wp14 w15">
   <w:body>
     <w:p>
       <w:pPr>
         <w:pStyle w:val="Heading1"/>
-        <w:keepNext w:val="0"/>
-        <w:keepLines w:val="0"/>
-        <w:spacing w:after="120" w:before="480" w:line="276" w:lineRule="auto"/>
-        <w:jc w:val="left"/>
+        <w:keepNext w:val="false"/>
+        <w:keepLines w:val="false"/>
+        <w:bidi w:val="0"/>
+        <w:spacing w:lineRule="auto" w:line="276" w:before="480" w:after="120"/>
+        <w:jc w:val="left"/>
+        <w:rPr/>
+      </w:pPr>
+      <w:bookmarkStart w:id="0" w:name="_rddm8nt2cgx"/>
+      <w:bookmarkEnd w:id="0"/>
+      <w:r>
         <w:rPr>
-          <w:rFonts w:ascii="Open Sans Medium" w:cs="Open Sans Medium" w:eastAsia="Open Sans Medium" w:hAnsi="Open Sans Medium"/>
+          <w:rFonts w:eastAsia="Open Sans Medium" w:cs="Open Sans Medium" w:ascii="Open Sans Medium" w:hAnsi="Open Sans Medium"/>
           <w:color w:val="000000"/>
           <w:sz w:val="46"/>
           <w:szCs w:val="46"/>
           <w:u w:val="none"/>
         </w:rPr>
-      </w:pPr>
-      <w:bookmarkStart w:colFirst="0" w:colLast="0" w:name="_rddm8nt2cgx" w:id="0"/>
-      <w:bookmarkEnd w:id="0"/>
-      <w:r>
-        <w:rPr>
-          <w:rFonts w:ascii="Open Sans Medium" w:cs="Open Sans Medium" w:eastAsia="Open Sans Medium" w:hAnsi="Open Sans Medium"/>
-          <w:color w:val="000000"/>
-          <w:sz w:val="46"/>
-          <w:szCs w:val="46"/>
-          <w:u w:val="none"/>
-          <w:rtl w:val="0"/>
-        </w:rPr>
-        <w:t xml:space="preserve">Tank Battle Game - High-Level Design</w:t>
+        <w:t>Tank Battle Game - High-Level Design</w:t>
       </w:r>
     </w:p>
     <w:p>
       <w:pPr>
         <w:pStyle w:val="Heading2"/>
-        <w:keepNext w:val="0"/>
-        <w:keepLines w:val="0"/>
-        <w:spacing w:after="80" w:before="360" w:lineRule="auto"/>
+        <w:keepNext w:val="false"/>
+        <w:keepLines w:val="false"/>
+        <w:bidi w:val="0"/>
+        <w:spacing w:lineRule="auto" w:line="240" w:before="360" w:after="80"/>
+        <w:jc w:val="left"/>
+        <w:rPr/>
+      </w:pPr>
+      <w:bookmarkStart w:id="1" w:name="_9pjq5vuy49e7"/>
+      <w:bookmarkEnd w:id="1"/>
+      <w:r>
         <w:rPr>
           <w:color w:val="000000"/>
           <w:sz w:val="34"/>
           <w:szCs w:val="34"/>
         </w:rPr>
-      </w:pPr>
-      <w:bookmarkStart w:colFirst="0" w:colLast="0" w:name="_9pjq5vuy49e7" w:id="1"/>
-      <w:bookmarkEnd w:id="1"/>
-      <w:r>
-        <w:rPr>
-          <w:color w:val="000000"/>
-          <w:sz w:val="34"/>
-          <w:szCs w:val="34"/>
-          <w:rtl w:val="0"/>
-        </w:rPr>
-        <w:t xml:space="preserve">1. Introduction</w:t>
-      </w:r>
-    </w:p>
-    <w:p>
-      <w:pPr>
-        <w:spacing w:after="240" w:before="240" w:lineRule="auto"/>
-        <w:rPr/>
-      </w:pPr>
-      <w:r>
-        <w:rPr>
-          <w:rtl w:val="0"/>
-        </w:rPr>
-        <w:t xml:space="preserve">This document outlines the high-level design for the Tank Battle Game assignment. The game simulates two tanks battling on a 2D board, with features including movement, shooting, collision detection, and algorithm-driven tank behavior.</w:t>
+        <w:t>1. Introduction</w:t>
+      </w:r>
+    </w:p>
+    <w:p>
+      <w:pPr>
+        <w:pStyle w:val="Normal1"/>
+        <w:bidi w:val="0"/>
+        <w:spacing w:lineRule="auto" w:line="240" w:before="240" w:after="240"/>
+        <w:jc w:val="left"/>
+        <w:rPr/>
+      </w:pPr>
+      <w:r>
+        <w:rPr/>
+        <w:t>This document outlines the high-level design for the Tank Battle Game assignment. The game simulates two tanks battling on a 2D board, with features including movement, shooting, collision detection, and algorithm-driven tank behavior.</w:t>
       </w:r>
     </w:p>
     <w:p>
       <w:pPr>
         <w:pStyle w:val="Heading2"/>
-        <w:keepNext w:val="0"/>
-        <w:keepLines w:val="0"/>
-        <w:spacing w:after="80" w:before="360" w:lineRule="auto"/>
+        <w:keepNext w:val="false"/>
+        <w:keepLines w:val="false"/>
+        <w:bidi w:val="0"/>
+        <w:spacing w:lineRule="auto" w:line="240" w:before="360" w:after="80"/>
+        <w:jc w:val="left"/>
+        <w:rPr/>
+      </w:pPr>
+      <w:bookmarkStart w:id="2" w:name="_sryweluo95vw"/>
+      <w:bookmarkEnd w:id="2"/>
+      <w:r>
         <w:rPr>
           <w:color w:val="000000"/>
           <w:sz w:val="34"/>
           <w:szCs w:val="34"/>
         </w:rPr>
-      </w:pPr>
-      <w:bookmarkStart w:colFirst="0" w:colLast="0" w:name="_sryweluo95vw" w:id="2"/>
-      <w:bookmarkEnd w:id="2"/>
-      <w:r>
-        <w:rPr>
-          <w:color w:val="000000"/>
-          <w:sz w:val="34"/>
-          <w:szCs w:val="34"/>
-          <w:rtl w:val="0"/>
-        </w:rPr>
-        <w:t xml:space="preserve">2. Class Diagram</w:t>
-      </w:r>
-    </w:p>
-    <w:p>
-      <w:pPr>
-        <w:spacing w:after="240" w:before="240" w:lineRule="auto"/>
-        <w:rPr/>
-      </w:pPr>
-      <w:r>
-        <w:rPr>
-          <w:rtl w:val="0"/>
-        </w:rPr>
-        <w:t xml:space="preserve">[PLACEHOLDER FOR UML CLASS DIAGRAM]</w:t>
+        <w:t>2. Class Diagram</w:t>
+      </w:r>
+    </w:p>
+    <w:p>
+      <w:pPr>
+        <w:pStyle w:val="Normal1"/>
+        <w:bidi w:val="0"/>
+        <w:spacing w:lineRule="auto" w:line="240" w:before="240" w:after="240"/>
+        <w:jc w:val="left"/>
+        <w:rPr/>
+      </w:pPr>
+      <w:r>
+        <w:rPr/>
+        <w:drawing>
+          <wp:anchor behindDoc="0" distT="0" distB="0" distL="0" distR="0" simplePos="0" locked="0" layoutInCell="0" allowOverlap="1" relativeHeight="2">
+            <wp:simplePos x="0" y="0"/>
+            <wp:positionH relativeFrom="column">
+              <wp:align>center</wp:align>
+            </wp:positionH>
+            <wp:positionV relativeFrom="paragraph">
+              <wp:posOffset>635</wp:posOffset>
+            </wp:positionV>
+            <wp:extent cx="7098030" cy="4767580"/>
+            <wp:effectExtent l="0" t="0" r="0" b="0"/>
+            <wp:wrapSquare wrapText="largest"/>
+            <wp:docPr id="1" name="Image1" descr=""/>
+            <wp:cNvGraphicFramePr>
+              <a:graphicFrameLocks xmlns:a="http://schemas.openxmlformats.org/drawingml/2006/main" noChangeAspect="1"/>
+            </wp:cNvGraphicFramePr>
+            <a:graphic xmlns:a="http://schemas.openxmlformats.org/drawingml/2006/main">
+              <a:graphicData uri="http://schemas.openxmlformats.org/drawingml/2006/picture">
+                <pic:pic xmlns:pic="http://schemas.openxmlformats.org/drawingml/2006/picture">
+                  <pic:nvPicPr>
+                    <pic:cNvPr id="1" name="Image1" descr=""/>
+                    <pic:cNvPicPr>
+                      <a:picLocks noChangeAspect="1" noChangeArrowheads="1"/>
+                    </pic:cNvPicPr>
+                  </pic:nvPicPr>
+                  <pic:blipFill>
+                    <a:blip r:embed="rId2"/>
+                    <a:stretch>
+                      <a:fillRect/>
+                    </a:stretch>
+                  </pic:blipFill>
+                  <pic:spPr bwMode="auto">
+                    <a:xfrm>
+                      <a:off x="0" y="0"/>
+                      <a:ext cx="7098030" cy="4767580"/>
+                    </a:xfrm>
+                    <a:prstGeom prst="rect">
+                      <a:avLst/>
+                    </a:prstGeom>
+                  </pic:spPr>
+                </pic:pic>
+              </a:graphicData>
+            </a:graphic>
+          </wp:anchor>
+        </w:drawing>
       </w:r>
     </w:p>
     <w:p>
       <w:pPr>
         <w:pStyle w:val="Heading2"/>
-        <w:keepNext w:val="0"/>
-        <w:keepLines w:val="0"/>
-        <w:spacing w:after="80" w:before="360" w:lineRule="auto"/>
+        <w:keepNext w:val="false"/>
+        <w:keepLines w:val="false"/>
+        <w:bidi w:val="0"/>
+        <w:spacing w:lineRule="auto" w:line="240" w:before="360" w:after="80"/>
+        <w:jc w:val="left"/>
+        <w:rPr/>
+      </w:pPr>
+      <w:bookmarkStart w:id="3" w:name="_rxo0lf62wbge"/>
+      <w:bookmarkEnd w:id="3"/>
+      <w:r>
         <w:rPr>
           <w:color w:val="000000"/>
           <w:sz w:val="34"/>
           <w:szCs w:val="34"/>
         </w:rPr>
-      </w:pPr>
-      <w:bookmarkStart w:colFirst="0" w:colLast="0" w:name="_rxo0lf62wbge" w:id="3"/>
-      <w:bookmarkEnd w:id="3"/>
-      <w:r>
-        <w:rPr>
-          <w:color w:val="000000"/>
-          <w:sz w:val="34"/>
-          <w:szCs w:val="34"/>
-          <w:rtl w:val="0"/>
-        </w:rPr>
-        <w:t xml:space="preserve">3. Sequence Diagram for Main Game Flow</w:t>
-      </w:r>
-    </w:p>
-    <w:p>
-      <w:pPr>
-        <w:spacing w:after="240" w:before="240" w:lineRule="auto"/>
+        <w:t>3. Sequence Diagram for Main Game Flow</w:t>
+      </w:r>
+    </w:p>
+    <w:p>
+      <w:pPr>
+        <w:pStyle w:val="Normal1"/>
+        <w:bidi w:val="0"/>
+        <w:spacing w:lineRule="auto" w:line="240" w:before="240" w:after="240"/>
+        <w:jc w:val="left"/>
+        <w:rPr/>
+      </w:pPr>
+      <w:r>
+        <w:rPr/>
+      </w:r>
+    </w:p>
+    <w:p>
+      <w:pPr>
+        <w:pStyle w:val="Heading2"/>
+        <w:keepNext w:val="false"/>
+        <w:keepLines w:val="false"/>
+        <w:bidi w:val="0"/>
+        <w:spacing w:lineRule="auto" w:line="240" w:before="360" w:after="80"/>
+        <w:jc w:val="left"/>
         <w:rPr>
           <w:color w:val="000000"/>
           <w:sz w:val="34"/>
@@ -137,889 +185,899 @@
         </w:rPr>
       </w:pPr>
       <w:r>
-        <w:rPr>
-          <w:rtl w:val="0"/>
-        </w:rPr>
-        <w:t xml:space="preserve">[PLACEHOLDER FOR UML SEQUENCE DIAGRAM]</w:t>
-      </w:r>
-      <w:r>
-        <w:rPr>
-          <w:rtl w:val="0"/>
-        </w:rPr>
+        <w:rPr/>
+        <w:drawing>
+          <wp:anchor behindDoc="0" distT="0" distB="0" distL="0" distR="0" simplePos="0" locked="0" layoutInCell="0" allowOverlap="1" relativeHeight="3">
+            <wp:simplePos x="0" y="0"/>
+            <wp:positionH relativeFrom="column">
+              <wp:align>center</wp:align>
+            </wp:positionH>
+            <wp:positionV relativeFrom="paragraph">
+              <wp:posOffset>635</wp:posOffset>
+            </wp:positionV>
+            <wp:extent cx="5482590" cy="7299960"/>
+            <wp:effectExtent l="0" t="0" r="0" b="0"/>
+            <wp:wrapSquare wrapText="largest"/>
+            <wp:docPr id="2" name="Image2" descr=""/>
+            <wp:cNvGraphicFramePr>
+              <a:graphicFrameLocks xmlns:a="http://schemas.openxmlformats.org/drawingml/2006/main" noChangeAspect="1"/>
+            </wp:cNvGraphicFramePr>
+            <a:graphic xmlns:a="http://schemas.openxmlformats.org/drawingml/2006/main">
+              <a:graphicData uri="http://schemas.openxmlformats.org/drawingml/2006/picture">
+                <pic:pic xmlns:pic="http://schemas.openxmlformats.org/drawingml/2006/picture">
+                  <pic:nvPicPr>
+                    <pic:cNvPr id="2" name="Image2" descr=""/>
+                    <pic:cNvPicPr>
+                      <a:picLocks noChangeAspect="1" noChangeArrowheads="1"/>
+                    </pic:cNvPicPr>
+                  </pic:nvPicPr>
+                  <pic:blipFill>
+                    <a:blip r:embed="rId3"/>
+                    <a:stretch>
+                      <a:fillRect/>
+                    </a:stretch>
+                  </pic:blipFill>
+                  <pic:spPr bwMode="auto">
+                    <a:xfrm>
+                      <a:off x="0" y="0"/>
+                      <a:ext cx="5482590" cy="7299960"/>
+                    </a:xfrm>
+                    <a:prstGeom prst="rect">
+                      <a:avLst/>
+                    </a:prstGeom>
+                  </pic:spPr>
+                </pic:pic>
+              </a:graphicData>
+            </a:graphic>
+          </wp:anchor>
+        </w:drawing>
+      </w:r>
+      <w:r>
+        <w:br w:type="page"/>
       </w:r>
     </w:p>
     <w:p>
       <w:pPr>
         <w:pStyle w:val="Heading2"/>
-        <w:keepNext w:val="0"/>
-        <w:keepLines w:val="0"/>
-        <w:spacing w:after="80" w:before="360" w:lineRule="auto"/>
+        <w:bidi w:val="0"/>
+        <w:spacing w:lineRule="auto" w:line="240" w:before="360" w:after="80"/>
+        <w:jc w:val="left"/>
+        <w:rPr/>
+      </w:pPr>
+      <w:bookmarkStart w:id="4" w:name="_fbsxew93l09g"/>
+      <w:bookmarkEnd w:id="4"/>
+      <w:r>
         <w:rPr>
           <w:color w:val="000000"/>
           <w:sz w:val="34"/>
           <w:szCs w:val="34"/>
         </w:rPr>
-      </w:pPr>
-      <w:bookmarkStart w:colFirst="0" w:colLast="0" w:name="_fbsxew93l09g" w:id="4"/>
-      <w:bookmarkEnd w:id="4"/>
-      <w:r>
-        <w:rPr>
-          <w:color w:val="000000"/>
-          <w:sz w:val="34"/>
-          <w:szCs w:val="34"/>
-          <w:rtl w:val="0"/>
-        </w:rPr>
-        <w:t xml:space="preserve">4. Design Considerations and Alternatives</w:t>
+        <w:t>4. Design Considerations and Alternatives</w:t>
       </w:r>
     </w:p>
     <w:p>
       <w:pPr>
         <w:pStyle w:val="Heading3"/>
-        <w:keepNext w:val="0"/>
-        <w:keepLines w:val="0"/>
-        <w:spacing w:after="80" w:before="280" w:lineRule="auto"/>
+        <w:keepNext w:val="false"/>
+        <w:keepLines w:val="false"/>
+        <w:bidi w:val="0"/>
+        <w:spacing w:lineRule="auto" w:line="240" w:before="280" w:after="80"/>
+        <w:jc w:val="left"/>
+        <w:rPr/>
+      </w:pPr>
+      <w:bookmarkStart w:id="5" w:name="_4ydvnfl81y0y"/>
+      <w:bookmarkEnd w:id="5"/>
+      <w:r>
         <w:rPr>
           <w:sz w:val="26"/>
           <w:szCs w:val="26"/>
         </w:rPr>
-      </w:pPr>
-      <w:bookmarkStart w:colFirst="0" w:colLast="0" w:name="_4ydvnfl81y0y" w:id="5"/>
-      <w:bookmarkEnd w:id="5"/>
-      <w:r>
-        <w:rPr>
-          <w:sz w:val="26"/>
-          <w:szCs w:val="26"/>
-          <w:rtl w:val="0"/>
-        </w:rPr>
-        <w:t xml:space="preserve">4.1 Game Management</w:t>
-      </w:r>
-    </w:p>
-    <w:p>
-      <w:pPr>
-        <w:keepNext w:val="0"/>
-        <w:keepLines w:val="0"/>
-        <w:pageBreakBefore w:val="0"/>
-        <w:widowControl w:val="1"/>
+        <w:t>4.1 Game Management</w:t>
+      </w:r>
+    </w:p>
+    <w:p>
+      <w:pPr>
+        <w:pStyle w:val="Normal1"/>
+        <w:keepNext w:val="false"/>
+        <w:keepLines w:val="false"/>
+        <w:pageBreakBefore w:val="false"/>
+        <w:widowControl/>
         <w:numPr>
           <w:ilvl w:val="0"/>
           <w:numId w:val="2"/>
         </w:numPr>
-        <w:pBdr>
-          <w:top w:space="0" w:sz="0" w:val="nil"/>
-          <w:left w:space="0" w:sz="0" w:val="nil"/>
-          <w:bottom w:space="0" w:sz="0" w:val="nil"/>
-          <w:right w:space="0" w:sz="0" w:val="nil"/>
-          <w:between w:space="0" w:sz="0" w:val="nil"/>
-        </w:pBdr>
-        <w:shd w:fill="auto" w:val="clear"/>
-        <w:spacing w:after="0" w:afterAutospacing="0" w:before="240" w:line="276" w:lineRule="auto"/>
+        <w:pBdr/>
+        <w:shd w:val="clear" w:fill="auto"/>
+        <w:bidi w:val="0"/>
+        <w:spacing w:lineRule="auto" w:line="276" w:before="240" w:afterAutospacing="0" w:after="0"/>
         <w:ind w:left="720" w:right="0" w:hanging="360"/>
         <w:jc w:val="left"/>
+        <w:rPr/>
+      </w:pPr>
+      <w:r>
         <w:rPr>
           <w:shd w:fill="auto" w:val="clear"/>
         </w:rPr>
-      </w:pPr>
-      <w:r>
-        <w:rPr>
-          <w:shd w:fill="auto" w:val="clear"/>
-          <w:rtl w:val="0"/>
-        </w:rPr>
-        <w:t xml:space="preserve">The Game Manager acts as a central coordinator, owning the game loop and managing the lifecycle of all game objects.</w:t>
-      </w:r>
-    </w:p>
-    <w:p>
-      <w:pPr>
-        <w:keepNext w:val="0"/>
-        <w:keepLines w:val="0"/>
-        <w:pageBreakBefore w:val="0"/>
-        <w:widowControl w:val="1"/>
+        <w:t>The Game Manager acts as a central coordinator, owning the game loop and managing the life cycle of all game objects.</w:t>
+      </w:r>
+    </w:p>
+    <w:p>
+      <w:pPr>
+        <w:pStyle w:val="Normal1"/>
+        <w:keepNext w:val="false"/>
+        <w:keepLines w:val="false"/>
+        <w:pageBreakBefore w:val="false"/>
+        <w:widowControl/>
         <w:numPr>
           <w:ilvl w:val="0"/>
           <w:numId w:val="2"/>
         </w:numPr>
-        <w:pBdr>
-          <w:top w:space="0" w:sz="0" w:val="nil"/>
-          <w:left w:space="0" w:sz="0" w:val="nil"/>
-          <w:bottom w:space="0" w:sz="0" w:val="nil"/>
-          <w:right w:space="0" w:sz="0" w:val="nil"/>
-          <w:between w:space="0" w:sz="0" w:val="nil"/>
-        </w:pBdr>
-        <w:shd w:fill="auto" w:val="clear"/>
-        <w:spacing w:after="0" w:afterAutospacing="0" w:before="0" w:beforeAutospacing="0" w:line="276" w:lineRule="auto"/>
+        <w:pBdr/>
+        <w:shd w:val="clear" w:fill="auto"/>
+        <w:bidi w:val="0"/>
+        <w:spacing w:lineRule="auto" w:line="276" w:beforeAutospacing="0" w:before="0" w:afterAutospacing="0" w:after="0"/>
         <w:ind w:left="720" w:right="0" w:hanging="360"/>
         <w:jc w:val="left"/>
+        <w:rPr/>
+      </w:pPr>
+      <w:r>
         <w:rPr>
           <w:shd w:fill="auto" w:val="clear"/>
         </w:rPr>
-      </w:pPr>
-      <w:r>
-        <w:rPr>
-          <w:shd w:fill="auto" w:val="clear"/>
-          <w:rtl w:val="0"/>
-        </w:rPr>
-        <w:t xml:space="preserve">Chosen over distributed control to enforce the requirement that algorithms can't modify game state directly</w:t>
-      </w:r>
-    </w:p>
-    <w:p>
-      <w:pPr>
-        <w:keepNext w:val="0"/>
-        <w:keepLines w:val="0"/>
-        <w:pageBreakBefore w:val="0"/>
-        <w:widowControl w:val="1"/>
+        <w:t>Chosen over distributed control to enforce the requirement that algorithms can't modify game state directly</w:t>
+      </w:r>
+    </w:p>
+    <w:p>
+      <w:pPr>
+        <w:pStyle w:val="Normal1"/>
+        <w:keepNext w:val="false"/>
+        <w:keepLines w:val="false"/>
+        <w:pageBreakBefore w:val="false"/>
+        <w:widowControl/>
         <w:numPr>
           <w:ilvl w:val="0"/>
           <w:numId w:val="2"/>
         </w:numPr>
-        <w:pBdr>
-          <w:top w:space="0" w:sz="0" w:val="nil"/>
-          <w:left w:space="0" w:sz="0" w:val="nil"/>
-          <w:bottom w:space="0" w:sz="0" w:val="nil"/>
-          <w:right w:space="0" w:sz="0" w:val="nil"/>
-          <w:between w:space="0" w:sz="0" w:val="nil"/>
-        </w:pBdr>
-        <w:shd w:fill="auto" w:val="clear"/>
-        <w:spacing w:after="240" w:before="0" w:beforeAutospacing="0" w:line="276" w:lineRule="auto"/>
+        <w:pBdr/>
+        <w:shd w:val="clear" w:fill="auto"/>
+        <w:bidi w:val="0"/>
+        <w:spacing w:lineRule="auto" w:line="276" w:beforeAutospacing="0" w:before="0" w:after="240"/>
         <w:ind w:left="720" w:right="0" w:hanging="360"/>
         <w:jc w:val="left"/>
+        <w:rPr/>
+      </w:pPr>
+      <w:r>
         <w:rPr>
           <w:shd w:fill="auto" w:val="clear"/>
         </w:rPr>
-      </w:pPr>
-      <w:r>
-        <w:rPr>
-          <w:shd w:fill="auto" w:val="clear"/>
-          <w:rtl w:val="0"/>
-        </w:rPr>
-        <w:t xml:space="preserve">Allows centralized validation of actions and tracking of invalid moves</w:t>
+        <w:t>Allows centralized validation of actions and tracking of invalid moves</w:t>
       </w:r>
     </w:p>
     <w:p>
       <w:pPr>
         <w:pStyle w:val="Heading3"/>
-        <w:keepNext w:val="0"/>
-        <w:keepLines w:val="0"/>
-        <w:spacing w:after="80" w:before="280" w:lineRule="auto"/>
+        <w:keepNext w:val="false"/>
+        <w:keepLines w:val="false"/>
+        <w:bidi w:val="0"/>
+        <w:spacing w:lineRule="auto" w:line="240" w:before="280" w:after="80"/>
+        <w:jc w:val="left"/>
+        <w:rPr/>
+      </w:pPr>
+      <w:bookmarkStart w:id="6" w:name="_c086o5zyoa9"/>
+      <w:bookmarkEnd w:id="6"/>
+      <w:r>
         <w:rPr>
           <w:sz w:val="26"/>
           <w:szCs w:val="26"/>
         </w:rPr>
-      </w:pPr>
-      <w:bookmarkStart w:colFirst="0" w:colLast="0" w:name="_c086o5zyoa9" w:id="6"/>
-      <w:bookmarkEnd w:id="6"/>
-      <w:r>
-        <w:rPr>
-          <w:sz w:val="26"/>
-          <w:szCs w:val="26"/>
-          <w:rtl w:val="0"/>
-        </w:rPr>
-        <w:t xml:space="preserve">4.2 Game State</w:t>
-      </w:r>
-    </w:p>
-    <w:p>
-      <w:pPr>
+        <w:t>4.2 Game State</w:t>
+      </w:r>
+    </w:p>
+    <w:p>
+      <w:pPr>
+        <w:pStyle w:val="Normal1"/>
         <w:numPr>
           <w:ilvl w:val="0"/>
           <w:numId w:val="8"/>
         </w:numPr>
+        <w:bidi w:val="0"/>
         <w:ind w:left="720" w:hanging="360"/>
-        <w:rPr>
-          <w:u w:val="none"/>
-        </w:rPr>
-      </w:pPr>
-      <w:r>
-        <w:rPr>
-          <w:rtl w:val="0"/>
-        </w:rPr>
+        <w:jc w:val="left"/>
+        <w:rPr/>
+      </w:pPr>
+      <w:r>
+        <w:rPr/>
         <w:t xml:space="preserve">Separation between Board (static environment), Tank/Shell (dynamic objects) - </w:t>
       </w:r>
     </w:p>
     <w:p>
       <w:pPr>
+        <w:pStyle w:val="Normal1"/>
         <w:numPr>
           <w:ilvl w:val="1"/>
           <w:numId w:val="8"/>
         </w:numPr>
+        <w:bidi w:val="0"/>
         <w:ind w:left="1440" w:hanging="360"/>
-        <w:rPr>
-          <w:u w:val="none"/>
-        </w:rPr>
-      </w:pPr>
-      <w:r>
-        <w:rPr>
-          <w:rtl w:val="0"/>
-        </w:rPr>
-        <w:t xml:space="preserve">Tanks and shells perform action on each game step, requiring efficient handling (doesn’t require changing the game board representation on every step).</w:t>
-      </w:r>
-    </w:p>
-    <w:p>
-      <w:pPr>
+        <w:jc w:val="left"/>
+        <w:rPr/>
+      </w:pPr>
+      <w:r>
+        <w:rPr/>
+        <w:t>Tanks and shells perform action on each game step, requiring efficient handling (doesn’t require changing the game board representation on every step).</w:t>
+      </w:r>
+    </w:p>
+    <w:p>
+      <w:pPr>
+        <w:pStyle w:val="Normal1"/>
         <w:numPr>
           <w:ilvl w:val="1"/>
           <w:numId w:val="8"/>
         </w:numPr>
+        <w:bidi w:val="0"/>
         <w:ind w:left="1440" w:hanging="360"/>
-        <w:rPr>
-          <w:u w:val="none"/>
-        </w:rPr>
-      </w:pPr>
-      <w:r>
-        <w:rPr>
-          <w:rtl w:val="0"/>
-        </w:rPr>
-        <w:t xml:space="preserve">Only change board when a wall/mine state changes.</w:t>
-      </w:r>
-    </w:p>
-    <w:p>
-      <w:pPr>
+        <w:jc w:val="left"/>
+        <w:rPr/>
+      </w:pPr>
+      <w:r>
+        <w:rPr/>
+        <w:t>Only change board when a wall/mine state changes.</w:t>
+      </w:r>
+    </w:p>
+    <w:p>
+      <w:pPr>
+        <w:pStyle w:val="Normal1"/>
         <w:numPr>
           <w:ilvl w:val="0"/>
           <w:numId w:val="8"/>
         </w:numPr>
+        <w:bidi w:val="0"/>
         <w:ind w:left="720" w:hanging="360"/>
-        <w:rPr>
-          <w:u w:val="none"/>
-        </w:rPr>
-      </w:pPr>
-      <w:r>
-        <w:rPr>
-          <w:rtl w:val="0"/>
-        </w:rPr>
-        <w:t xml:space="preserve">Board handles position wrapping, objects not aware of board dimensions and therefore require the game manager mediation to determine the real positions on the board.</w:t>
-      </w:r>
-    </w:p>
-    <w:p>
-      <w:pPr>
+        <w:jc w:val="left"/>
+        <w:rPr/>
+      </w:pPr>
+      <w:r>
+        <w:rPr/>
+        <w:t>Board handles position wrapping, objects not aware of board dimensions and therefore require the game manager mediation to determine the real positions on the board.</w:t>
+      </w:r>
+    </w:p>
+    <w:p>
+      <w:pPr>
+        <w:pStyle w:val="Normal1"/>
         <w:numPr>
           <w:ilvl w:val="0"/>
           <w:numId w:val="8"/>
         </w:numPr>
+        <w:bidi w:val="0"/>
         <w:ind w:left="720" w:hanging="360"/>
-        <w:rPr>
-          <w:u w:val="none"/>
-        </w:rPr>
-      </w:pPr>
-      <w:r>
-        <w:rPr>
-          <w:rtl w:val="0"/>
-        </w:rPr>
-        <w:t xml:space="preserve">Chosen over a unified state class as the game state is currently simple. This allows to avoid a level of indirection that needs to be updated on each step.</w:t>
+        <w:jc w:val="left"/>
+        <w:rPr/>
+      </w:pPr>
+      <w:r>
+        <w:rPr/>
+        <w:t>Chosen over a unified state class as the game state is currently simple. This allows to avoid a level of indirection that needs to be updated on each step.</w:t>
       </w:r>
     </w:p>
     <w:p>
       <w:pPr>
         <w:pStyle w:val="Heading3"/>
-        <w:keepNext w:val="0"/>
-        <w:keepLines w:val="0"/>
-        <w:spacing w:after="80" w:before="280" w:lineRule="auto"/>
+        <w:keepNext w:val="false"/>
+        <w:keepLines w:val="false"/>
+        <w:bidi w:val="0"/>
+        <w:spacing w:lineRule="auto" w:line="240" w:before="280" w:after="80"/>
+        <w:jc w:val="left"/>
+        <w:rPr/>
+      </w:pPr>
+      <w:bookmarkStart w:id="7" w:name="_vp4ahlm5v2lf"/>
+      <w:bookmarkEnd w:id="7"/>
+      <w:r>
         <w:rPr>
           <w:sz w:val="26"/>
           <w:szCs w:val="26"/>
         </w:rPr>
-      </w:pPr>
-      <w:bookmarkStart w:colFirst="0" w:colLast="0" w:name="_vp4ahlm5v2lf" w:id="7"/>
-      <w:bookmarkEnd w:id="7"/>
-      <w:r>
-        <w:rPr>
-          <w:sz w:val="26"/>
-          <w:szCs w:val="26"/>
-          <w:rtl w:val="0"/>
-        </w:rPr>
-        <w:t xml:space="preserve">4.3 Algorithms</w:t>
-      </w:r>
-    </w:p>
-    <w:p>
-      <w:pPr>
+        <w:t>4.3 Algorithms</w:t>
+      </w:r>
+    </w:p>
+    <w:p>
+      <w:pPr>
+        <w:pStyle w:val="Normal1"/>
         <w:numPr>
           <w:ilvl w:val="0"/>
           <w:numId w:val="6"/>
         </w:numPr>
+        <w:bidi w:val="0"/>
         <w:ind w:left="720" w:hanging="360"/>
-        <w:rPr>
-          <w:u w:val="none"/>
-        </w:rPr>
-      </w:pPr>
-      <w:r>
-        <w:rPr>
-          <w:rtl w:val="0"/>
-        </w:rPr>
-        <w:t xml:space="preserve">A very extensive base class with basic utils for making algorithm decisions - prevents code duplications and allows the derived classes to focus on core mechanics and specialized priority management.</w:t>
-      </w:r>
-      <w:r>
-        <w:rPr>
-          <w:rtl w:val="0"/>
-        </w:rPr>
+        <w:jc w:val="left"/>
+        <w:rPr/>
+      </w:pPr>
+      <w:r>
+        <w:rPr/>
+        <w:t>A very extensive base class with basic utils for making algorithm decisions - prevents code duplications and allows the derived classes to focus on core mechanics and specialized priority management.</w:t>
       </w:r>
     </w:p>
     <w:p>
       <w:pPr>
         <w:pStyle w:val="Heading3"/>
-        <w:keepNext w:val="0"/>
-        <w:keepLines w:val="0"/>
-        <w:spacing w:after="80" w:before="280" w:lineRule="auto"/>
+        <w:keepNext w:val="false"/>
+        <w:keepLines w:val="false"/>
+        <w:bidi w:val="0"/>
+        <w:spacing w:lineRule="auto" w:line="240" w:before="280" w:after="80"/>
+        <w:jc w:val="left"/>
+        <w:rPr/>
+      </w:pPr>
+      <w:bookmarkStart w:id="8" w:name="_9dd8k38zdm0b"/>
+      <w:bookmarkEnd w:id="8"/>
+      <w:r>
         <w:rPr>
           <w:sz w:val="26"/>
           <w:szCs w:val="26"/>
         </w:rPr>
-      </w:pPr>
-      <w:bookmarkStart w:colFirst="0" w:colLast="0" w:name="_9dd8k38zdm0b" w:id="8"/>
-      <w:bookmarkEnd w:id="8"/>
-      <w:r>
-        <w:rPr>
-          <w:sz w:val="26"/>
-          <w:szCs w:val="26"/>
-          <w:rtl w:val="0"/>
-        </w:rPr>
-        <w:t xml:space="preserve">4.4 Collision Handler</w:t>
-      </w:r>
-    </w:p>
-    <w:p>
-      <w:pPr>
+        <w:t>4.4 Collision Handler</w:t>
+      </w:r>
+    </w:p>
+    <w:p>
+      <w:pPr>
+        <w:pStyle w:val="Normal1"/>
         <w:numPr>
           <w:ilvl w:val="0"/>
           <w:numId w:val="4"/>
         </w:numPr>
+        <w:bidi w:val="0"/>
         <w:ind w:left="720" w:hanging="360"/>
-        <w:rPr>
-          <w:u w:val="none"/>
-        </w:rPr>
-      </w:pPr>
-      <w:r>
-        <w:rPr>
-          <w:rtl w:val="0"/>
-        </w:rPr>
-        <w:t xml:space="preserve">Dedicated class for detection and resolution of various collision types.</w:t>
-      </w:r>
-    </w:p>
-    <w:p>
-      <w:pPr>
+        <w:jc w:val="left"/>
+        <w:rPr/>
+      </w:pPr>
+      <w:r>
+        <w:rPr/>
+        <w:t>Dedicated class for detection and resolution of various collision types.</w:t>
+      </w:r>
+    </w:p>
+    <w:p>
+      <w:pPr>
+        <w:pStyle w:val="Normal1"/>
         <w:numPr>
           <w:ilvl w:val="0"/>
           <w:numId w:val="4"/>
         </w:numPr>
+        <w:bidi w:val="0"/>
         <w:ind w:left="720" w:hanging="360"/>
-        <w:rPr>
-          <w:u w:val="none"/>
-        </w:rPr>
-      </w:pPr>
-      <w:r>
-        <w:rPr>
-          <w:rtl w:val="0"/>
-        </w:rPr>
-        <w:t xml:space="preserve">Centralizes complex collision logic that would otherwise clutter GameManager.</w:t>
-      </w:r>
-    </w:p>
-    <w:p>
-      <w:pPr>
+        <w:jc w:val="left"/>
+        <w:rPr/>
+      </w:pPr>
+      <w:r>
+        <w:rPr/>
+        <w:t>Centralizes complex collision logic that would otherwise clutter GameManager.</w:t>
+      </w:r>
+    </w:p>
+    <w:p>
+      <w:pPr>
+        <w:pStyle w:val="Normal1"/>
         <w:numPr>
           <w:ilvl w:val="0"/>
           <w:numId w:val="4"/>
         </w:numPr>
+        <w:bidi w:val="0"/>
         <w:ind w:left="720" w:hanging="360"/>
-        <w:rPr>
-          <w:u w:val="none"/>
-        </w:rPr>
-      </w:pPr>
-      <w:r>
-        <w:rPr>
-          <w:rtl w:val="0"/>
-        </w:rPr>
-        <w:t xml:space="preserve">Storing last known position in object classes in order to be able to handle path collisions.</w:t>
+        <w:jc w:val="left"/>
+        <w:rPr/>
+      </w:pPr>
+      <w:r>
+        <w:rPr/>
+        <w:t>Storing last known position in object classes in order to be able to handle path collisions.</w:t>
       </w:r>
     </w:p>
     <w:p>
       <w:pPr>
         <w:pStyle w:val="Heading3"/>
-        <w:keepNext w:val="0"/>
-        <w:keepLines w:val="0"/>
-        <w:spacing w:after="80" w:before="280" w:lineRule="auto"/>
+        <w:keepNext w:val="false"/>
+        <w:keepLines w:val="false"/>
+        <w:bidi w:val="0"/>
+        <w:spacing w:lineRule="auto" w:line="240" w:before="280" w:after="80"/>
+        <w:jc w:val="left"/>
+        <w:rPr/>
+      </w:pPr>
+      <w:bookmarkStart w:id="9" w:name="_9atw2ni48cbb"/>
+      <w:bookmarkEnd w:id="9"/>
+      <w:r>
         <w:rPr>
           <w:sz w:val="26"/>
           <w:szCs w:val="26"/>
         </w:rPr>
-      </w:pPr>
-      <w:bookmarkStart w:colFirst="0" w:colLast="0" w:name="_9atw2ni48cbb" w:id="9"/>
-      <w:bookmarkEnd w:id="9"/>
-      <w:r>
-        <w:rPr>
-          <w:sz w:val="26"/>
-          <w:szCs w:val="26"/>
-          <w:rtl w:val="0"/>
-        </w:rPr>
-        <w:t xml:space="preserve">4.5 Utility Classes</w:t>
-      </w:r>
-    </w:p>
-    <w:p>
-      <w:pPr>
+        <w:t>4.5 Utility Classes</w:t>
+      </w:r>
+    </w:p>
+    <w:p>
+      <w:pPr>
+        <w:pStyle w:val="Normal1"/>
         <w:numPr>
           <w:ilvl w:val="0"/>
           <w:numId w:val="5"/>
         </w:numPr>
+        <w:bidi w:val="0"/>
         <w:ind w:left="720" w:hanging="360"/>
-      </w:pPr>
-      <w:r>
-        <w:rPr>
-          <w:rtl w:val="0"/>
-        </w:rPr>
-        <w:t xml:space="preserve">Contains reusable components like Point, Direction, and Action to avoid duplication.</w:t>
-      </w:r>
-    </w:p>
-    <w:p>
-      <w:pPr>
+        <w:jc w:val="left"/>
+        <w:rPr/>
+      </w:pPr>
+      <w:r>
+        <w:rPr/>
+        <w:t>Contains reusable components like Point, Direction, and Action to avoid duplication.</w:t>
+      </w:r>
+    </w:p>
+    <w:p>
+      <w:pPr>
+        <w:pStyle w:val="Normal1"/>
         <w:numPr>
           <w:ilvl w:val="0"/>
           <w:numId w:val="5"/>
         </w:numPr>
+        <w:bidi w:val="0"/>
         <w:ind w:left="720" w:hanging="360"/>
-      </w:pPr>
-      <w:r>
-        <w:rPr>
-          <w:rtl w:val="0"/>
-        </w:rPr>
-        <w:t xml:space="preserve">Provides consistent handling of wrapped coordinates and direction calculations</w:t>
-      </w:r>
-    </w:p>
-    <w:p>
-      <w:pPr>
+        <w:jc w:val="left"/>
+        <w:rPr/>
+      </w:pPr>
+      <w:r>
+        <w:rPr/>
+        <w:t>Provides consistent handling of wrapped coordinates and direction calculations</w:t>
+      </w:r>
+    </w:p>
+    <w:p>
+      <w:pPr>
+        <w:pStyle w:val="Normal1"/>
         <w:numPr>
           <w:ilvl w:val="0"/>
           <w:numId w:val="5"/>
         </w:numPr>
+        <w:bidi w:val="0"/>
         <w:ind w:left="720" w:hanging="360"/>
-        <w:rPr>
-          <w:u w:val="none"/>
-        </w:rPr>
-      </w:pPr>
-      <w:r>
-        <w:rPr>
-          <w:rtl w:val="0"/>
-        </w:rPr>
-        <w:t xml:space="preserve">The MidPoint class is derived from Point and provides a special handling for positions between adjacent cells, enabling the collision handler to avoid inaccurate float representation.</w:t>
-      </w:r>
-      <w:r>
-        <w:rPr>
-          <w:rtl w:val="0"/>
-        </w:rPr>
+        <w:jc w:val="left"/>
+        <w:rPr/>
+      </w:pPr>
+      <w:r>
+        <w:rPr/>
+        <w:t>The MidPoint class is derived from Point and provides a special handling for positions between adjacent cells, enabling the collision handler to avoid inaccurate float representation.</w:t>
       </w:r>
     </w:p>
     <w:p>
       <w:pPr>
         <w:pStyle w:val="Heading2"/>
-        <w:keepNext w:val="0"/>
-        <w:keepLines w:val="0"/>
-        <w:spacing w:after="80" w:before="360" w:lineRule="auto"/>
+        <w:keepNext w:val="false"/>
+        <w:keepLines w:val="false"/>
+        <w:bidi w:val="0"/>
+        <w:spacing w:lineRule="auto" w:line="240" w:before="360" w:after="80"/>
+        <w:jc w:val="left"/>
+        <w:rPr/>
+      </w:pPr>
+      <w:bookmarkStart w:id="10" w:name="_v8pv6zb7hfzf"/>
+      <w:bookmarkEnd w:id="10"/>
+      <w:r>
         <w:rPr>
           <w:color w:val="000000"/>
           <w:sz w:val="34"/>
           <w:szCs w:val="34"/>
         </w:rPr>
-      </w:pPr>
-      <w:bookmarkStart w:colFirst="0" w:colLast="0" w:name="_v8pv6zb7hfzf" w:id="10"/>
-      <w:bookmarkEnd w:id="10"/>
-      <w:r>
-        <w:rPr>
-          <w:color w:val="000000"/>
-          <w:sz w:val="34"/>
-          <w:szCs w:val="34"/>
-          <w:rtl w:val="0"/>
-        </w:rPr>
-        <w:t xml:space="preserve">5. Testing Approach</w:t>
+        <w:t>5. Testing Approach</w:t>
       </w:r>
     </w:p>
     <w:p>
       <w:pPr>
         <w:pStyle w:val="Heading3"/>
-        <w:keepNext w:val="0"/>
-        <w:keepLines w:val="0"/>
-        <w:spacing w:after="80" w:before="280" w:lineRule="auto"/>
+        <w:keepNext w:val="false"/>
+        <w:keepLines w:val="false"/>
+        <w:bidi w:val="0"/>
+        <w:spacing w:lineRule="auto" w:line="240" w:before="280" w:after="80"/>
+        <w:jc w:val="left"/>
+        <w:rPr/>
+      </w:pPr>
+      <w:bookmarkStart w:id="11" w:name="_ngysj32n1x7t"/>
+      <w:bookmarkEnd w:id="11"/>
+      <w:r>
         <w:rPr>
           <w:sz w:val="26"/>
           <w:szCs w:val="26"/>
         </w:rPr>
-      </w:pPr>
-      <w:bookmarkStart w:colFirst="0" w:colLast="0" w:name="_ngysj32n1x7t" w:id="11"/>
-      <w:bookmarkEnd w:id="11"/>
-      <w:r>
-        <w:rPr>
-          <w:sz w:val="26"/>
-          <w:szCs w:val="26"/>
-          <w:rtl w:val="0"/>
-        </w:rPr>
-        <w:t xml:space="preserve">5.1 Unit Testing</w:t>
-      </w:r>
-    </w:p>
-    <w:p>
-      <w:pPr>
-        <w:spacing w:after="240" w:before="240" w:lineRule="auto"/>
-        <w:rPr/>
-      </w:pPr>
-      <w:r>
-        <w:rPr>
-          <w:rtl w:val="0"/>
-        </w:rPr>
-        <w:t xml:space="preserve">Each class is tested using Google Test framework with:</w:t>
-      </w:r>
-    </w:p>
-    <w:p>
-      <w:pPr>
+        <w:t>5.1 Unit Testing</w:t>
+      </w:r>
+    </w:p>
+    <w:p>
+      <w:pPr>
+        <w:pStyle w:val="Normal1"/>
+        <w:bidi w:val="0"/>
+        <w:spacing w:lineRule="auto" w:line="240" w:before="240" w:after="240"/>
+        <w:jc w:val="left"/>
+        <w:rPr/>
+      </w:pPr>
+      <w:r>
+        <w:rPr/>
+        <w:t>Each class is tested using Google Test framework with:</w:t>
+      </w:r>
+    </w:p>
+    <w:p>
+      <w:pPr>
+        <w:pStyle w:val="Normal1"/>
         <w:numPr>
           <w:ilvl w:val="0"/>
           <w:numId w:val="7"/>
         </w:numPr>
-        <w:spacing w:after="0" w:afterAutospacing="0" w:before="240" w:lineRule="auto"/>
+        <w:bidi w:val="0"/>
+        <w:spacing w:lineRule="auto" w:line="240" w:before="240" w:afterAutospacing="0" w:after="0"/>
         <w:ind w:left="720" w:hanging="360"/>
-      </w:pPr>
-      <w:r>
-        <w:rPr>
-          <w:rtl w:val="0"/>
-        </w:rPr>
-        <w:t xml:space="preserve">Tests for constructors and basic properties</w:t>
-      </w:r>
-    </w:p>
-    <w:p>
-      <w:pPr>
+        <w:jc w:val="left"/>
+        <w:rPr/>
+      </w:pPr>
+      <w:r>
+        <w:rPr/>
+        <w:t>Tests for constructors and basic properties</w:t>
+      </w:r>
+    </w:p>
+    <w:p>
+      <w:pPr>
+        <w:pStyle w:val="Normal1"/>
         <w:numPr>
           <w:ilvl w:val="0"/>
           <w:numId w:val="7"/>
         </w:numPr>
-        <w:spacing w:after="0" w:afterAutospacing="0" w:before="0" w:beforeAutospacing="0" w:lineRule="auto"/>
+        <w:bidi w:val="0"/>
+        <w:spacing w:lineRule="auto" w:line="240" w:beforeAutospacing="0" w:before="0" w:afterAutospacing="0" w:after="0"/>
         <w:ind w:left="720" w:hanging="360"/>
-      </w:pPr>
-      <w:r>
-        <w:rPr>
-          <w:rtl w:val="0"/>
-        </w:rPr>
-        <w:t xml:space="preserve">Tests for core functionality under normal conditions</w:t>
-      </w:r>
-    </w:p>
-    <w:p>
-      <w:pPr>
+        <w:jc w:val="left"/>
+        <w:rPr/>
+      </w:pPr>
+      <w:r>
+        <w:rPr/>
+        <w:t>Tests for core functionality under normal conditions</w:t>
+      </w:r>
+    </w:p>
+    <w:p>
+      <w:pPr>
+        <w:pStyle w:val="Normal1"/>
         <w:numPr>
           <w:ilvl w:val="0"/>
           <w:numId w:val="7"/>
         </w:numPr>
-        <w:spacing w:after="240" w:before="0" w:beforeAutospacing="0" w:lineRule="auto"/>
+        <w:bidi w:val="0"/>
+        <w:spacing w:lineRule="auto" w:line="240" w:beforeAutospacing="0" w:before="0" w:after="240"/>
         <w:ind w:left="720" w:hanging="360"/>
-      </w:pPr>
-      <w:r>
-        <w:rPr>
-          <w:rtl w:val="0"/>
-        </w:rPr>
-        <w:t xml:space="preserve">Boundary and edge case testing</w:t>
+        <w:jc w:val="left"/>
+        <w:rPr/>
+      </w:pPr>
+      <w:r>
+        <w:rPr/>
+        <w:t>Boundary and edge case testing</w:t>
       </w:r>
     </w:p>
     <w:p>
       <w:pPr>
         <w:pStyle w:val="Heading3"/>
-        <w:keepNext w:val="0"/>
-        <w:keepLines w:val="0"/>
-        <w:spacing w:after="80" w:before="280" w:lineRule="auto"/>
+        <w:keepNext w:val="false"/>
+        <w:keepLines w:val="false"/>
+        <w:bidi w:val="0"/>
+        <w:spacing w:lineRule="auto" w:line="240" w:before="280" w:after="80"/>
+        <w:jc w:val="left"/>
+        <w:rPr/>
+      </w:pPr>
+      <w:bookmarkStart w:id="12" w:name="_s1obtursvegy"/>
+      <w:bookmarkEnd w:id="12"/>
+      <w:r>
         <w:rPr>
           <w:sz w:val="26"/>
           <w:szCs w:val="26"/>
         </w:rPr>
-      </w:pPr>
-      <w:bookmarkStart w:colFirst="0" w:colLast="0" w:name="_s1obtursvegy" w:id="12"/>
-      <w:bookmarkEnd w:id="12"/>
-      <w:r>
-        <w:rPr>
-          <w:sz w:val="26"/>
-          <w:szCs w:val="26"/>
-          <w:rtl w:val="0"/>
-        </w:rPr>
-        <w:t xml:space="preserve">5.2 Integration Testing</w:t>
-      </w:r>
-    </w:p>
-    <w:p>
-      <w:pPr>
-        <w:spacing w:after="240" w:before="240" w:lineRule="auto"/>
-        <w:rPr/>
-      </w:pPr>
-      <w:r>
-        <w:rPr>
-          <w:rtl w:val="0"/>
-        </w:rPr>
-        <w:t xml:space="preserve">Component interactions are tested by:</w:t>
-      </w:r>
-    </w:p>
-    <w:p>
-      <w:pPr>
+        <w:t>5.2 Integration Testing</w:t>
+      </w:r>
+    </w:p>
+    <w:p>
+      <w:pPr>
+        <w:pStyle w:val="Normal1"/>
+        <w:bidi w:val="0"/>
+        <w:spacing w:lineRule="auto" w:line="240" w:before="240" w:after="240"/>
+        <w:jc w:val="left"/>
+        <w:rPr/>
+      </w:pPr>
+      <w:r>
+        <w:rPr/>
+        <w:t>Component interactions are tested by:</w:t>
+      </w:r>
+    </w:p>
+    <w:p>
+      <w:pPr>
+        <w:pStyle w:val="Normal1"/>
         <w:numPr>
           <w:ilvl w:val="0"/>
           <w:numId w:val="3"/>
         </w:numPr>
-        <w:spacing w:after="0" w:afterAutospacing="0" w:before="240" w:lineRule="auto"/>
+        <w:bidi w:val="0"/>
+        <w:spacing w:lineRule="auto" w:line="240" w:before="240" w:afterAutospacing="0" w:after="0"/>
         <w:ind w:left="720" w:hanging="360"/>
-      </w:pPr>
-      <w:r>
-        <w:rPr>
-          <w:rtl w:val="0"/>
-        </w:rPr>
-        <w:t xml:space="preserve">Testing GameManager with mock algorithms</w:t>
-      </w:r>
-    </w:p>
-    <w:p>
-      <w:pPr>
+        <w:jc w:val="left"/>
+        <w:rPr/>
+      </w:pPr>
+      <w:r>
+        <w:rPr/>
+        <w:t>Testing GameManager with mock algorithms</w:t>
+      </w:r>
+    </w:p>
+    <w:p>
+      <w:pPr>
+        <w:pStyle w:val="Normal1"/>
         <w:numPr>
           <w:ilvl w:val="0"/>
           <w:numId w:val="3"/>
         </w:numPr>
-        <w:spacing w:after="0" w:afterAutospacing="0" w:before="0" w:beforeAutospacing="0" w:lineRule="auto"/>
+        <w:bidi w:val="0"/>
+        <w:spacing w:lineRule="auto" w:line="240" w:beforeAutospacing="0" w:before="0" w:afterAutospacing="0" w:after="0"/>
         <w:ind w:left="720" w:hanging="360"/>
-      </w:pPr>
-      <w:r>
-        <w:rPr>
-          <w:rtl w:val="0"/>
-        </w:rPr>
-        <w:t xml:space="preserve">Verifying the complete game cycle</w:t>
-      </w:r>
-    </w:p>
-    <w:p>
-      <w:pPr>
+        <w:jc w:val="left"/>
+        <w:rPr/>
+      </w:pPr>
+      <w:r>
+        <w:rPr/>
+        <w:t>Verifying the complete game cycle</w:t>
+      </w:r>
+    </w:p>
+    <w:p>
+      <w:pPr>
+        <w:pStyle w:val="Normal1"/>
         <w:numPr>
           <w:ilvl w:val="0"/>
           <w:numId w:val="3"/>
         </w:numPr>
-        <w:spacing w:after="240" w:before="0" w:beforeAutospacing="0" w:lineRule="auto"/>
+        <w:bidi w:val="0"/>
+        <w:spacing w:lineRule="auto" w:line="240" w:beforeAutospacing="0" w:before="0" w:after="240"/>
         <w:ind w:left="720" w:hanging="360"/>
-      </w:pPr>
-      <w:r>
-        <w:rPr>
-          <w:rtl w:val="0"/>
-        </w:rPr>
-        <w:t xml:space="preserve">Validating file input/output operations</w:t>
+        <w:jc w:val="left"/>
+        <w:rPr/>
+      </w:pPr>
+      <w:r>
+        <w:rPr/>
+        <w:t>Validating file input/output operations</w:t>
       </w:r>
     </w:p>
     <w:p>
       <w:pPr>
         <w:pStyle w:val="Heading3"/>
-        <w:keepNext w:val="0"/>
-        <w:keepLines w:val="0"/>
-        <w:spacing w:after="80" w:before="280" w:lineRule="auto"/>
+        <w:keepNext w:val="false"/>
+        <w:keepLines w:val="false"/>
+        <w:bidi w:val="0"/>
+        <w:spacing w:lineRule="auto" w:line="240" w:before="280" w:after="80"/>
+        <w:jc w:val="left"/>
+        <w:rPr/>
+      </w:pPr>
+      <w:bookmarkStart w:id="13" w:name="_xghug3rlgssj"/>
+      <w:bookmarkEnd w:id="13"/>
+      <w:r>
         <w:rPr>
           <w:sz w:val="26"/>
           <w:szCs w:val="26"/>
         </w:rPr>
-      </w:pPr>
-      <w:bookmarkStart w:colFirst="0" w:colLast="0" w:name="_xghug3rlgssj" w:id="13"/>
-      <w:bookmarkEnd w:id="13"/>
-      <w:r>
-        <w:rPr>
-          <w:sz w:val="26"/>
-          <w:szCs w:val="26"/>
-          <w:rtl w:val="0"/>
-        </w:rPr>
-        <w:t xml:space="preserve">5.3 Manual Testing with Visualization</w:t>
-      </w:r>
-    </w:p>
-    <w:p>
-      <w:pPr>
-        <w:spacing w:after="240" w:before="240" w:lineRule="auto"/>
-        <w:rPr/>
-      </w:pPr>
-      <w:r>
-        <w:rPr>
-          <w:rtl w:val="0"/>
-        </w:rPr>
-        <w:t xml:space="preserve">The visualization component serves as both a bonus feature and a valuable testing tool:</w:t>
-      </w:r>
-    </w:p>
-    <w:p>
-      <w:pPr>
+        <w:t>5.3 Manual Testing with Visualization</w:t>
+      </w:r>
+    </w:p>
+    <w:p>
+      <w:pPr>
+        <w:pStyle w:val="Normal1"/>
+        <w:bidi w:val="0"/>
+        <w:spacing w:lineRule="auto" w:line="240" w:before="240" w:after="240"/>
+        <w:jc w:val="left"/>
+        <w:rPr/>
+      </w:pPr>
+      <w:r>
+        <w:rPr/>
+        <w:t>The visualization component serves as both a bonus feature and a valuable testing tool:</w:t>
+      </w:r>
+    </w:p>
+    <w:p>
+      <w:pPr>
+        <w:pStyle w:val="Normal1"/>
         <w:numPr>
           <w:ilvl w:val="0"/>
           <w:numId w:val="1"/>
         </w:numPr>
-        <w:spacing w:after="0" w:afterAutospacing="0" w:before="240" w:lineRule="auto"/>
+        <w:bidi w:val="0"/>
+        <w:spacing w:lineRule="auto" w:line="240" w:before="240" w:afterAutospacing="0" w:after="0"/>
         <w:ind w:left="720" w:hanging="360"/>
+        <w:jc w:val="left"/>
+        <w:rPr/>
       </w:pPr>
       <w:r>
         <w:rPr>
-          <w:b w:val="1"/>
-          <w:rtl w:val="0"/>
+          <w:b/>
         </w:rPr>
-        <w:t xml:space="preserve">Game State Verification</w:t>
-      </w:r>
-      <w:r>
-        <w:rPr>
-          <w:rtl w:val="0"/>
-        </w:rPr>
-        <w:t xml:space="preserve">: The visual representation allows direct inspection of game state after each step</w:t>
-      </w:r>
-    </w:p>
-    <w:p>
-      <w:pPr>
+        <w:t>Game State Verification</w:t>
+      </w:r>
+      <w:r>
+        <w:rPr/>
+        <w:t>: The visual representation allows direct inspection of game state after each step</w:t>
+      </w:r>
+    </w:p>
+    <w:p>
+      <w:pPr>
+        <w:pStyle w:val="Normal1"/>
         <w:numPr>
           <w:ilvl w:val="0"/>
           <w:numId w:val="1"/>
         </w:numPr>
-        <w:spacing w:after="0" w:afterAutospacing="0" w:before="0" w:beforeAutospacing="0" w:lineRule="auto"/>
+        <w:bidi w:val="0"/>
+        <w:spacing w:lineRule="auto" w:line="240" w:beforeAutospacing="0" w:before="0" w:afterAutospacing="0" w:after="0"/>
         <w:ind w:left="720" w:hanging="360"/>
+        <w:jc w:val="left"/>
+        <w:rPr/>
       </w:pPr>
       <w:r>
         <w:rPr>
-          <w:b w:val="1"/>
-          <w:rtl w:val="0"/>
+          <w:b/>
         </w:rPr>
-        <w:t xml:space="preserve">Collision Detection</w:t>
-      </w:r>
-      <w:r>
-        <w:rPr>
-          <w:rtl w:val="0"/>
-        </w:rPr>
-        <w:t xml:space="preserve">: Visualizing object movements and collisions helps verify complex interaction scenarios</w:t>
-      </w:r>
-    </w:p>
-    <w:p>
-      <w:pPr>
+        <w:t>Collision Detection</w:t>
+      </w:r>
+      <w:r>
+        <w:rPr/>
+        <w:t>: Visualizing object movements and collisions helps verify complex interaction scenarios</w:t>
+      </w:r>
+    </w:p>
+    <w:p>
+      <w:pPr>
+        <w:pStyle w:val="Normal1"/>
         <w:numPr>
           <w:ilvl w:val="0"/>
           <w:numId w:val="1"/>
         </w:numPr>
-        <w:spacing w:after="0" w:afterAutospacing="0" w:before="0" w:beforeAutospacing="0" w:lineRule="auto"/>
+        <w:bidi w:val="0"/>
+        <w:spacing w:lineRule="auto" w:line="240" w:beforeAutospacing="0" w:before="0" w:afterAutospacing="0" w:after="0"/>
         <w:ind w:left="720" w:hanging="360"/>
+        <w:jc w:val="left"/>
+        <w:rPr/>
       </w:pPr>
       <w:r>
         <w:rPr>
-          <w:b w:val="1"/>
-          <w:rtl w:val="0"/>
+          <w:b/>
         </w:rPr>
-        <w:t xml:space="preserve">Algorithm Behavior Analysis</w:t>
-      </w:r>
-      <w:r>
-        <w:rPr>
-          <w:rtl w:val="0"/>
-        </w:rPr>
-        <w:t xml:space="preserve">: Visual patterns of tank movement help validate algorithm decision-making</w:t>
-      </w:r>
-    </w:p>
-    <w:p>
-      <w:pPr>
+        <w:t>Algorithm Behavior Analysis</w:t>
+      </w:r>
+      <w:r>
+        <w:rPr/>
+        <w:t>: Visual patterns of tank movement help validate algorithm decision-making</w:t>
+      </w:r>
+    </w:p>
+    <w:p>
+      <w:pPr>
+        <w:pStyle w:val="Normal1"/>
         <w:numPr>
           <w:ilvl w:val="0"/>
           <w:numId w:val="1"/>
         </w:numPr>
-        <w:spacing w:after="0" w:afterAutospacing="0" w:before="0" w:beforeAutospacing="0" w:lineRule="auto"/>
+        <w:bidi w:val="0"/>
+        <w:spacing w:lineRule="auto" w:line="240" w:beforeAutospacing="0" w:before="0" w:afterAutospacing="0" w:after="0"/>
         <w:ind w:left="720" w:hanging="360"/>
+        <w:jc w:val="left"/>
+        <w:rPr/>
       </w:pPr>
       <w:r>
         <w:rPr>
-          <w:b w:val="1"/>
-          <w:rtl w:val="0"/>
+          <w:b/>
         </w:rPr>
-        <w:t xml:space="preserve">Edge Case Identification</w:t>
-      </w:r>
-      <w:r>
-        <w:rPr>
-          <w:rtl w:val="0"/>
-        </w:rPr>
-        <w:t xml:space="preserve">: Unusual game states become more apparent when visualized</w:t>
-      </w:r>
-    </w:p>
-    <w:p>
-      <w:pPr>
+        <w:t>Edge Case Identification</w:t>
+      </w:r>
+      <w:r>
+        <w:rPr/>
+        <w:t>: Unusual game states become more apparent when visualized</w:t>
+      </w:r>
+    </w:p>
+    <w:p>
+      <w:pPr>
+        <w:pStyle w:val="Normal1"/>
         <w:numPr>
           <w:ilvl w:val="0"/>
           <w:numId w:val="1"/>
         </w:numPr>
-        <w:spacing w:after="0" w:afterAutospacing="0" w:before="0" w:beforeAutospacing="0" w:lineRule="auto"/>
+        <w:bidi w:val="0"/>
+        <w:spacing w:lineRule="auto" w:line="240" w:beforeAutospacing="0" w:before="0" w:afterAutospacing="0" w:after="0"/>
         <w:ind w:left="720" w:hanging="360"/>
+        <w:jc w:val="left"/>
+        <w:rPr/>
       </w:pPr>
       <w:r>
         <w:rPr>
-          <w:b w:val="1"/>
-          <w:rtl w:val="0"/>
+          <w:b/>
         </w:rPr>
-        <w:t xml:space="preserve">Debugging Aid</w:t>
-      </w:r>
-      <w:r>
-        <w:rPr>
-          <w:rtl w:val="0"/>
-        </w:rPr>
-        <w:t xml:space="preserve">: The step-by-step visual replay simplifies tracing the source of unexpected behaviors</w:t>
-      </w:r>
-    </w:p>
-    <w:p>
-      <w:pPr>
+        <w:t>Debugging Aid</w:t>
+      </w:r>
+      <w:r>
+        <w:rPr/>
+        <w:t>: The step-by-step visual replay simplifies tracing the source of unexpected behaviors</w:t>
+      </w:r>
+    </w:p>
+    <w:p>
+      <w:pPr>
+        <w:pStyle w:val="Normal1"/>
         <w:numPr>
           <w:ilvl w:val="0"/>
           <w:numId w:val="1"/>
         </w:numPr>
-        <w:spacing w:after="240" w:before="0" w:beforeAutospacing="0" w:lineRule="auto"/>
+        <w:bidi w:val="0"/>
+        <w:spacing w:lineRule="auto" w:line="240" w:beforeAutospacing="0" w:before="0" w:after="240"/>
         <w:ind w:left="720" w:hanging="360"/>
+        <w:jc w:val="left"/>
+        <w:rPr/>
+      </w:pPr>
+      <w:r>
         <w:rPr>
-          <w:rFonts w:ascii="Open Sans" w:cs="Open Sans" w:eastAsia="Open Sans" w:hAnsi="Open Sans"/>
-          <w:b w:val="1"/>
-        </w:rPr>
-      </w:pPr>
-      <w:r>
-        <w:rPr>
-          <w:rFonts w:ascii="Open Sans" w:cs="Open Sans" w:eastAsia="Open Sans" w:hAnsi="Open Sans"/>
-          <w:b w:val="1"/>
-          <w:rtl w:val="0"/>
+          <w:rFonts w:eastAsia="Open Sans" w:cs="Open Sans" w:ascii="Open Sans" w:hAnsi="Open Sans"/>
+          <w:b/>
         </w:rPr>
         <w:t xml:space="preserve">Mock algorithms: </w:t>
       </w:r>
       <w:r>
-        <w:rPr>
-          <w:rtl w:val="0"/>
-        </w:rPr>
-        <w:t xml:space="preserve">creating a Mock Class with the option to set a sequence of actions in order to test specific test scenarios.</w:t>
-      </w:r>
-    </w:p>
-    <w:p>
-      <w:pPr>
-        <w:spacing w:after="240" w:before="240" w:lineRule="auto"/>
-        <w:rPr/>
-      </w:pPr>
-      <w:r>
-        <w:rPr>
-          <w:rtl w:val="0"/>
-        </w:rPr>
-      </w:r>
-    </w:p>
-    <w:p>
-      <w:pPr>
-        <w:rPr/>
-      </w:pPr>
-      <w:r>
-        <w:rPr>
-          <w:rtl w:val="0"/>
-        </w:rPr>
+        <w:rPr/>
+        <w:t>creating a Mock Class with the option to set a sequence of actions in order to test specific test scenarios.</w:t>
+      </w:r>
+    </w:p>
+    <w:p>
+      <w:pPr>
+        <w:pStyle w:val="Normal1"/>
+        <w:bidi w:val="0"/>
+        <w:spacing w:lineRule="auto" w:line="240" w:before="240" w:after="240"/>
+        <w:jc w:val="left"/>
+        <w:rPr/>
+      </w:pPr>
+      <w:r>
+        <w:rPr/>
+      </w:r>
+    </w:p>
+    <w:p>
+      <w:pPr>
+        <w:pStyle w:val="Normal1"/>
+        <w:bidi w:val="0"/>
+        <w:jc w:val="left"/>
+        <w:rPr/>
+      </w:pPr>
+      <w:r>
+        <w:rPr/>
       </w:r>
     </w:p>
     <w:sectPr>
-      <w:pgSz w:h="15840" w:w="12240" w:orient="portrait"/>
-      <w:pgMar w:bottom="1440" w:top="1440" w:left="1440" w:right="1440" w:header="720" w:footer="720"/>
-      <w:pgNumType w:start="1"/>
+      <w:type w:val="nextPage"/>
+      <w:pgSz w:w="12240" w:h="15840"/>
+      <w:pgMar w:left="1440" w:right="1440" w:gutter="0" w:header="0" w:top="1440" w:footer="0" w:bottom="1440"/>
+      <w:pgNumType w:start="1" w:fmt="decimal"/>
+      <w:formProt w:val="false"/>
+      <w:textDirection w:val="lrTb"/>
+      <w:docGrid w:type="default" w:linePitch="100" w:charSpace="0"/>
     </w:sectPr>
   </w:body>
 </w:document>
 </file>
 
 <file path=word/numbering.xml><?xml version="1.0" encoding="utf-8"?>
-<w:numbering xmlns:mc="http://schemas.openxmlformats.org/markup-compatibility/2006" xmlns:o="urn:schemas-microsoft-com:office:office" xmlns:r="http://schemas.openxmlformats.org/officeDocument/2006/relationships" xmlns:m="http://schemas.openxmlformats.org/officeDocument/2006/math" xmlns:v="urn:schemas-microsoft-com:vml" xmlns:wp="http://schemas.openxmlformats.org/drawingml/2006/wordprocessingDrawing" xmlns:w10="urn:schemas-microsoft-com:office:word" xmlns:w="http://schemas.openxmlformats.org/wordprocessingml/2006/main" xmlns:wne="http://schemas.microsoft.com/office/word/2006/wordml" xmlns:sl="http://schemas.openxmlformats.org/schemaLibrary/2006/main" xmlns:a="http://schemas.openxmlformats.org/drawingml/2006/main" xmlns:pic="http://schemas.openxmlformats.org/drawingml/2006/picture" xmlns:c="http://schemas.openxmlformats.org/drawingml/2006/chart" xmlns:lc="http://schemas.openxmlformats.org/drawingml/2006/lockedCanvas" xmlns:dgm="http://schemas.openxmlformats.org/drawingml/2006/diagram" xmlns:wps="http://schemas.microsoft.com/office/word/2010/wordprocessingShape" xmlns:wpg="http://schemas.microsoft.com/office/word/2010/wordprocessingGroup" xmlns:w14="http://schemas.microsoft.com/office/word/2010/wordml" xmlns:w15="http://schemas.microsoft.com/office/word/2012/wordml" xmlns:w16="http://schemas.microsoft.com/office/word/2018/wordml" xmlns:w16cex="http://schemas.microsoft.com/office/word/2018/wordml/cex" xmlns:w16cid="http://schemas.microsoft.com/office/word/2016/wordml/cid" xmlns="http://schemas.microsoft.com/office/tasks/2019/documenttasks" xmlns:cr="http://schemas.microsoft.com/office/comments/2020/reactions">
+<w:numbering xmlns:w="http://schemas.openxmlformats.org/wordprocessingml/2006/main" xmlns:o="urn:schemas-microsoft-com:office:office" xmlns:r="http://schemas.openxmlformats.org/officeDocument/2006/relationships" xmlns:v="urn:schemas-microsoft-com:vml" xmlns:mc="http://schemas.openxmlformats.org/markup-compatibility/2006" xmlns:w14="http://schemas.microsoft.com/office/word/2010/wordml" mc:Ignorable="w14">
   <w:abstractNum w:abstractNumId="1">
     <w:lvl w:ilvl="0">
       <w:start w:val="1"/>
       <w:numFmt w:val="bullet"/>
-      <w:lvlText w:val="●"/>
-      <w:lvlJc w:val="left"/>
-      <w:pPr>
+      <w:lvlText w:val=""/>
+      <w:lvlJc w:val="left"/>
+      <w:pPr>
+        <w:tabs>
+          <w:tab w:val="num" w:pos="0"/>
+        </w:tabs>
         <w:ind w:left="720" w:hanging="360"/>
       </w:pPr>
       <w:rPr>
+        <w:rFonts w:ascii="Wingdings" w:hAnsi="Wingdings" w:cs="Wingdings" w:hint="default"/>
         <w:u w:val="none"/>
       </w:rPr>
     </w:lvl>
     <w:lvl w:ilvl="1">
       <w:start w:val="1"/>
       <w:numFmt w:val="bullet"/>
-      <w:lvlText w:val="○"/>
-      <w:lvlJc w:val="left"/>
-      <w:pPr>
+      <w:lvlText w:val=""/>
+      <w:lvlJc w:val="left"/>
+      <w:pPr>
+        <w:tabs>
+          <w:tab w:val="num" w:pos="0"/>
+        </w:tabs>
         <w:ind w:left="1440" w:hanging="360"/>
       </w:pPr>
       <w:rPr>
+        <w:rFonts w:ascii="Wingdings 2" w:hAnsi="Wingdings 2" w:cs="Wingdings 2" w:hint="default"/>
         <w:u w:val="none"/>
       </w:rPr>
     </w:lvl>
@@ -1029,33 +1087,45 @@
       <w:lvlText w:val="■"/>
       <w:lvlJc w:val="left"/>
       <w:pPr>
+        <w:tabs>
+          <w:tab w:val="num" w:pos="0"/>
+        </w:tabs>
         <w:ind w:left="2160" w:hanging="360"/>
       </w:pPr>
       <w:rPr>
+        <w:rFonts w:ascii="OpenSymbol" w:hAnsi="OpenSymbol" w:cs="OpenSymbol" w:hint="default"/>
         <w:u w:val="none"/>
       </w:rPr>
     </w:lvl>
     <w:lvl w:ilvl="3">
       <w:start w:val="1"/>
       <w:numFmt w:val="bullet"/>
-      <w:lvlText w:val="●"/>
-      <w:lvlJc w:val="left"/>
-      <w:pPr>
+      <w:lvlText w:val=""/>
+      <w:lvlJc w:val="left"/>
+      <w:pPr>
+        <w:tabs>
+          <w:tab w:val="num" w:pos="0"/>
+        </w:tabs>
         <w:ind w:left="2880" w:hanging="360"/>
       </w:pPr>
       <w:rPr>
+        <w:rFonts w:ascii="Wingdings" w:hAnsi="Wingdings" w:cs="Wingdings" w:hint="default"/>
         <w:u w:val="none"/>
       </w:rPr>
     </w:lvl>
     <w:lvl w:ilvl="4">
       <w:start w:val="1"/>
       <w:numFmt w:val="bullet"/>
-      <w:lvlText w:val="○"/>
-      <w:lvlJc w:val="left"/>
-      <w:pPr>
+      <w:lvlText w:val=""/>
+      <w:lvlJc w:val="left"/>
+      <w:pPr>
+        <w:tabs>
+          <w:tab w:val="num" w:pos="0"/>
+        </w:tabs>
         <w:ind w:left="3600" w:hanging="360"/>
       </w:pPr>
       <w:rPr>
+        <w:rFonts w:ascii="Wingdings 2" w:hAnsi="Wingdings 2" w:cs="Wingdings 2" w:hint="default"/>
         <w:u w:val="none"/>
       </w:rPr>
     </w:lvl>
@@ -1065,33 +1135,45 @@
       <w:lvlText w:val="■"/>
       <w:lvlJc w:val="left"/>
       <w:pPr>
+        <w:tabs>
+          <w:tab w:val="num" w:pos="0"/>
+        </w:tabs>
         <w:ind w:left="4320" w:hanging="360"/>
       </w:pPr>
       <w:rPr>
+        <w:rFonts w:ascii="OpenSymbol" w:hAnsi="OpenSymbol" w:cs="OpenSymbol" w:hint="default"/>
         <w:u w:val="none"/>
       </w:rPr>
     </w:lvl>
     <w:lvl w:ilvl="6">
       <w:start w:val="1"/>
       <w:numFmt w:val="bullet"/>
-      <w:lvlText w:val="●"/>
-      <w:lvlJc w:val="left"/>
-      <w:pPr>
+      <w:lvlText w:val=""/>
+      <w:lvlJc w:val="left"/>
+      <w:pPr>
+        <w:tabs>
+          <w:tab w:val="num" w:pos="0"/>
+        </w:tabs>
         <w:ind w:left="5040" w:hanging="360"/>
       </w:pPr>
       <w:rPr>
+        <w:rFonts w:ascii="Wingdings" w:hAnsi="Wingdings" w:cs="Wingdings" w:hint="default"/>
         <w:u w:val="none"/>
       </w:rPr>
     </w:lvl>
     <w:lvl w:ilvl="7">
       <w:start w:val="1"/>
       <w:numFmt w:val="bullet"/>
-      <w:lvlText w:val="○"/>
-      <w:lvlJc w:val="left"/>
-      <w:pPr>
+      <w:lvlText w:val=""/>
+      <w:lvlJc w:val="left"/>
+      <w:pPr>
+        <w:tabs>
+          <w:tab w:val="num" w:pos="0"/>
+        </w:tabs>
         <w:ind w:left="5760" w:hanging="360"/>
       </w:pPr>
       <w:rPr>
+        <w:rFonts w:ascii="Wingdings 2" w:hAnsi="Wingdings 2" w:cs="Wingdings 2" w:hint="default"/>
         <w:u w:val="none"/>
       </w:rPr>
     </w:lvl>
@@ -1101,9 +1183,13 @@
       <w:lvlText w:val="■"/>
       <w:lvlJc w:val="left"/>
       <w:pPr>
+        <w:tabs>
+          <w:tab w:val="num" w:pos="0"/>
+        </w:tabs>
         <w:ind w:left="6480" w:hanging="360"/>
       </w:pPr>
       <w:rPr>
+        <w:rFonts w:ascii="OpenSymbol" w:hAnsi="OpenSymbol" w:cs="OpenSymbol" w:hint="default"/>
         <w:u w:val="none"/>
       </w:rPr>
     </w:lvl>
@@ -1112,24 +1198,32 @@
     <w:lvl w:ilvl="0">
       <w:start w:val="1"/>
       <w:numFmt w:val="bullet"/>
-      <w:lvlText w:val="●"/>
-      <w:lvlJc w:val="left"/>
-      <w:pPr>
+      <w:lvlText w:val=""/>
+      <w:lvlJc w:val="left"/>
+      <w:pPr>
+        <w:tabs>
+          <w:tab w:val="num" w:pos="0"/>
+        </w:tabs>
         <w:ind w:left="720" w:hanging="360"/>
       </w:pPr>
       <w:rPr>
+        <w:rFonts w:ascii="Wingdings" w:hAnsi="Wingdings" w:cs="Wingdings" w:hint="default"/>
         <w:u w:val="none"/>
       </w:rPr>
     </w:lvl>
     <w:lvl w:ilvl="1">
       <w:start w:val="1"/>
       <w:numFmt w:val="bullet"/>
-      <w:lvlText w:val="○"/>
-      <w:lvlJc w:val="left"/>
-      <w:pPr>
+      <w:lvlText w:val=""/>
+      <w:lvlJc w:val="left"/>
+      <w:pPr>
+        <w:tabs>
+          <w:tab w:val="num" w:pos="0"/>
+        </w:tabs>
         <w:ind w:left="1440" w:hanging="360"/>
       </w:pPr>
       <w:rPr>
+        <w:rFonts w:ascii="Wingdings 2" w:hAnsi="Wingdings 2" w:cs="Wingdings 2" w:hint="default"/>
         <w:u w:val="none"/>
       </w:rPr>
     </w:lvl>
@@ -1139,33 +1233,45 @@
       <w:lvlText w:val="■"/>
       <w:lvlJc w:val="left"/>
       <w:pPr>
+        <w:tabs>
+          <w:tab w:val="num" w:pos="0"/>
+        </w:tabs>
         <w:ind w:left="2160" w:hanging="360"/>
       </w:pPr>
       <w:rPr>
+        <w:rFonts w:ascii="OpenSymbol" w:hAnsi="OpenSymbol" w:cs="OpenSymbol" w:hint="default"/>
         <w:u w:val="none"/>
       </w:rPr>
     </w:lvl>
     <w:lvl w:ilvl="3">
       <w:start w:val="1"/>
       <w:numFmt w:val="bullet"/>
-      <w:lvlText w:val="●"/>
-      <w:lvlJc w:val="left"/>
-      <w:pPr>
+      <w:lvlText w:val=""/>
+      <w:lvlJc w:val="left"/>
+      <w:pPr>
+        <w:tabs>
+          <w:tab w:val="num" w:pos="0"/>
+        </w:tabs>
         <w:ind w:left="2880" w:hanging="360"/>
       </w:pPr>
       <w:rPr>
+        <w:rFonts w:ascii="Wingdings" w:hAnsi="Wingdings" w:cs="Wingdings" w:hint="default"/>
         <w:u w:val="none"/>
       </w:rPr>
     </w:lvl>
     <w:lvl w:ilvl="4">
       <w:start w:val="1"/>
       <w:numFmt w:val="bullet"/>
-      <w:lvlText w:val="○"/>
-      <w:lvlJc w:val="left"/>
-      <w:pPr>
+      <w:lvlText w:val=""/>
+      <w:lvlJc w:val="left"/>
+      <w:pPr>
+        <w:tabs>
+          <w:tab w:val="num" w:pos="0"/>
+        </w:tabs>
         <w:ind w:left="3600" w:hanging="360"/>
       </w:pPr>
       <w:rPr>
+        <w:rFonts w:ascii="Wingdings 2" w:hAnsi="Wingdings 2" w:cs="Wingdings 2" w:hint="default"/>
         <w:u w:val="none"/>
       </w:rPr>
     </w:lvl>
@@ -1175,33 +1281,45 @@
       <w:lvlText w:val="■"/>
       <w:lvlJc w:val="left"/>
       <w:pPr>
+        <w:tabs>
+          <w:tab w:val="num" w:pos="0"/>
+        </w:tabs>
         <w:ind w:left="4320" w:hanging="360"/>
       </w:pPr>
       <w:rPr>
+        <w:rFonts w:ascii="OpenSymbol" w:hAnsi="OpenSymbol" w:cs="OpenSymbol" w:hint="default"/>
         <w:u w:val="none"/>
       </w:rPr>
     </w:lvl>
     <w:lvl w:ilvl="6">
       <w:start w:val="1"/>
       <w:numFmt w:val="bullet"/>
-      <w:lvlText w:val="●"/>
-      <w:lvlJc w:val="left"/>
-      <w:pPr>
+      <w:lvlText w:val=""/>
+      <w:lvlJc w:val="left"/>
+      <w:pPr>
+        <w:tabs>
+          <w:tab w:val="num" w:pos="0"/>
+        </w:tabs>
         <w:ind w:left="5040" w:hanging="360"/>
       </w:pPr>
       <w:rPr>
+        <w:rFonts w:ascii="Wingdings" w:hAnsi="Wingdings" w:cs="Wingdings" w:hint="default"/>
         <w:u w:val="none"/>
       </w:rPr>
     </w:lvl>
     <w:lvl w:ilvl="7">
       <w:start w:val="1"/>
       <w:numFmt w:val="bullet"/>
-      <w:lvlText w:val="○"/>
-      <w:lvlJc w:val="left"/>
-      <w:pPr>
+      <w:lvlText w:val=""/>
+      <w:lvlJc w:val="left"/>
+      <w:pPr>
+        <w:tabs>
+          <w:tab w:val="num" w:pos="0"/>
+        </w:tabs>
         <w:ind w:left="5760" w:hanging="360"/>
       </w:pPr>
       <w:rPr>
+        <w:rFonts w:ascii="Wingdings 2" w:hAnsi="Wingdings 2" w:cs="Wingdings 2" w:hint="default"/>
         <w:u w:val="none"/>
       </w:rPr>
     </w:lvl>
@@ -1211,9 +1329,13 @@
       <w:lvlText w:val="■"/>
       <w:lvlJc w:val="left"/>
       <w:pPr>
+        <w:tabs>
+          <w:tab w:val="num" w:pos="0"/>
+        </w:tabs>
         <w:ind w:left="6480" w:hanging="360"/>
       </w:pPr>
       <w:rPr>
+        <w:rFonts w:ascii="OpenSymbol" w:hAnsi="OpenSymbol" w:cs="OpenSymbol" w:hint="default"/>
         <w:u w:val="none"/>
       </w:rPr>
     </w:lvl>
@@ -1222,24 +1344,32 @@
     <w:lvl w:ilvl="0">
       <w:start w:val="1"/>
       <w:numFmt w:val="bullet"/>
-      <w:lvlText w:val="●"/>
-      <w:lvlJc w:val="left"/>
-      <w:pPr>
+      <w:lvlText w:val=""/>
+      <w:lvlJc w:val="left"/>
+      <w:pPr>
+        <w:tabs>
+          <w:tab w:val="num" w:pos="0"/>
+        </w:tabs>
         <w:ind w:left="720" w:hanging="360"/>
       </w:pPr>
       <w:rPr>
+        <w:rFonts w:ascii="Wingdings" w:hAnsi="Wingdings" w:cs="Wingdings" w:hint="default"/>
         <w:u w:val="none"/>
       </w:rPr>
     </w:lvl>
     <w:lvl w:ilvl="1">
       <w:start w:val="1"/>
       <w:numFmt w:val="bullet"/>
-      <w:lvlText w:val="○"/>
-      <w:lvlJc w:val="left"/>
-      <w:pPr>
+      <w:lvlText w:val=""/>
+      <w:lvlJc w:val="left"/>
+      <w:pPr>
+        <w:tabs>
+          <w:tab w:val="num" w:pos="0"/>
+        </w:tabs>
         <w:ind w:left="1440" w:hanging="360"/>
       </w:pPr>
       <w:rPr>
+        <w:rFonts w:ascii="Wingdings 2" w:hAnsi="Wingdings 2" w:cs="Wingdings 2" w:hint="default"/>
         <w:u w:val="none"/>
       </w:rPr>
     </w:lvl>
@@ -1249,33 +1379,45 @@
       <w:lvlText w:val="■"/>
       <w:lvlJc w:val="left"/>
       <w:pPr>
+        <w:tabs>
+          <w:tab w:val="num" w:pos="0"/>
+        </w:tabs>
         <w:ind w:left="2160" w:hanging="360"/>
       </w:pPr>
       <w:rPr>
+        <w:rFonts w:ascii="OpenSymbol" w:hAnsi="OpenSymbol" w:cs="OpenSymbol" w:hint="default"/>
         <w:u w:val="none"/>
       </w:rPr>
     </w:lvl>
     <w:lvl w:ilvl="3">
       <w:start w:val="1"/>
       <w:numFmt w:val="bullet"/>
-      <w:lvlText w:val="●"/>
-      <w:lvlJc w:val="left"/>
-      <w:pPr>
+      <w:lvlText w:val=""/>
+      <w:lvlJc w:val="left"/>
+      <w:pPr>
+        <w:tabs>
+          <w:tab w:val="num" w:pos="0"/>
+        </w:tabs>
         <w:ind w:left="2880" w:hanging="360"/>
       </w:pPr>
       <w:rPr>
+        <w:rFonts w:ascii="Wingdings" w:hAnsi="Wingdings" w:cs="Wingdings" w:hint="default"/>
         <w:u w:val="none"/>
       </w:rPr>
     </w:lvl>
     <w:lvl w:ilvl="4">
       <w:start w:val="1"/>
       <w:numFmt w:val="bullet"/>
-      <w:lvlText w:val="○"/>
-      <w:lvlJc w:val="left"/>
-      <w:pPr>
+      <w:lvlText w:val=""/>
+      <w:lvlJc w:val="left"/>
+      <w:pPr>
+        <w:tabs>
+          <w:tab w:val="num" w:pos="0"/>
+        </w:tabs>
         <w:ind w:left="3600" w:hanging="360"/>
       </w:pPr>
       <w:rPr>
+        <w:rFonts w:ascii="Wingdings 2" w:hAnsi="Wingdings 2" w:cs="Wingdings 2" w:hint="default"/>
         <w:u w:val="none"/>
       </w:rPr>
     </w:lvl>
@@ -1285,33 +1427,45 @@
       <w:lvlText w:val="■"/>
       <w:lvlJc w:val="left"/>
       <w:pPr>
+        <w:tabs>
+          <w:tab w:val="num" w:pos="0"/>
+        </w:tabs>
         <w:ind w:left="4320" w:hanging="360"/>
       </w:pPr>
       <w:rPr>
+        <w:rFonts w:ascii="OpenSymbol" w:hAnsi="OpenSymbol" w:cs="OpenSymbol" w:hint="default"/>
         <w:u w:val="none"/>
       </w:rPr>
     </w:lvl>
     <w:lvl w:ilvl="6">
       <w:start w:val="1"/>
       <w:numFmt w:val="bullet"/>
-      <w:lvlText w:val="●"/>
-      <w:lvlJc w:val="left"/>
-      <w:pPr>
+      <w:lvlText w:val=""/>
+      <w:lvlJc w:val="left"/>
+      <w:pPr>
+        <w:tabs>
+          <w:tab w:val="num" w:pos="0"/>
+        </w:tabs>
         <w:ind w:left="5040" w:hanging="360"/>
       </w:pPr>
       <w:rPr>
+        <w:rFonts w:ascii="Wingdings" w:hAnsi="Wingdings" w:cs="Wingdings" w:hint="default"/>
         <w:u w:val="none"/>
       </w:rPr>
     </w:lvl>
     <w:lvl w:ilvl="7">
       <w:start w:val="1"/>
       <w:numFmt w:val="bullet"/>
-      <w:lvlText w:val="○"/>
-      <w:lvlJc w:val="left"/>
-      <w:pPr>
+      <w:lvlText w:val=""/>
+      <w:lvlJc w:val="left"/>
+      <w:pPr>
+        <w:tabs>
+          <w:tab w:val="num" w:pos="0"/>
+        </w:tabs>
         <w:ind w:left="5760" w:hanging="360"/>
       </w:pPr>
       <w:rPr>
+        <w:rFonts w:ascii="Wingdings 2" w:hAnsi="Wingdings 2" w:cs="Wingdings 2" w:hint="default"/>
         <w:u w:val="none"/>
       </w:rPr>
     </w:lvl>
@@ -1321,9 +1475,13 @@
       <w:lvlText w:val="■"/>
       <w:lvlJc w:val="left"/>
       <w:pPr>
+        <w:tabs>
+          <w:tab w:val="num" w:pos="0"/>
+        </w:tabs>
         <w:ind w:left="6480" w:hanging="360"/>
       </w:pPr>
       <w:rPr>
+        <w:rFonts w:ascii="OpenSymbol" w:hAnsi="OpenSymbol" w:cs="OpenSymbol" w:hint="default"/>
         <w:u w:val="none"/>
       </w:rPr>
     </w:lvl>
@@ -1332,24 +1490,32 @@
     <w:lvl w:ilvl="0">
       <w:start w:val="1"/>
       <w:numFmt w:val="bullet"/>
-      <w:lvlText w:val="●"/>
-      <w:lvlJc w:val="left"/>
-      <w:pPr>
+      <w:lvlText w:val=""/>
+      <w:lvlJc w:val="left"/>
+      <w:pPr>
+        <w:tabs>
+          <w:tab w:val="num" w:pos="0"/>
+        </w:tabs>
         <w:ind w:left="720" w:hanging="360"/>
       </w:pPr>
       <w:rPr>
+        <w:rFonts w:ascii="Wingdings" w:hAnsi="Wingdings" w:cs="Wingdings" w:hint="default"/>
         <w:u w:val="none"/>
       </w:rPr>
     </w:lvl>
     <w:lvl w:ilvl="1">
       <w:start w:val="1"/>
       <w:numFmt w:val="bullet"/>
-      <w:lvlText w:val="○"/>
-      <w:lvlJc w:val="left"/>
-      <w:pPr>
+      <w:lvlText w:val=""/>
+      <w:lvlJc w:val="left"/>
+      <w:pPr>
+        <w:tabs>
+          <w:tab w:val="num" w:pos="0"/>
+        </w:tabs>
         <w:ind w:left="1440" w:hanging="360"/>
       </w:pPr>
       <w:rPr>
+        <w:rFonts w:ascii="Wingdings 2" w:hAnsi="Wingdings 2" w:cs="Wingdings 2" w:hint="default"/>
         <w:u w:val="none"/>
       </w:rPr>
     </w:lvl>
@@ -1359,33 +1525,45 @@
       <w:lvlText w:val="■"/>
       <w:lvlJc w:val="left"/>
       <w:pPr>
+        <w:tabs>
+          <w:tab w:val="num" w:pos="0"/>
+        </w:tabs>
         <w:ind w:left="2160" w:hanging="360"/>
       </w:pPr>
       <w:rPr>
+        <w:rFonts w:ascii="OpenSymbol" w:hAnsi="OpenSymbol" w:cs="OpenSymbol" w:hint="default"/>
         <w:u w:val="none"/>
       </w:rPr>
     </w:lvl>
     <w:lvl w:ilvl="3">
       <w:start w:val="1"/>
       <w:numFmt w:val="bullet"/>
-      <w:lvlText w:val="●"/>
-      <w:lvlJc w:val="left"/>
-      <w:pPr>
+      <w:lvlText w:val=""/>
+      <w:lvlJc w:val="left"/>
+      <w:pPr>
+        <w:tabs>
+          <w:tab w:val="num" w:pos="0"/>
+        </w:tabs>
         <w:ind w:left="2880" w:hanging="360"/>
       </w:pPr>
       <w:rPr>
+        <w:rFonts w:ascii="Wingdings" w:hAnsi="Wingdings" w:cs="Wingdings" w:hint="default"/>
         <w:u w:val="none"/>
       </w:rPr>
     </w:lvl>
     <w:lvl w:ilvl="4">
       <w:start w:val="1"/>
       <w:numFmt w:val="bullet"/>
-      <w:lvlText w:val="○"/>
-      <w:lvlJc w:val="left"/>
-      <w:pPr>
+      <w:lvlText w:val=""/>
+      <w:lvlJc w:val="left"/>
+      <w:pPr>
+        <w:tabs>
+          <w:tab w:val="num" w:pos="0"/>
+        </w:tabs>
         <w:ind w:left="3600" w:hanging="360"/>
       </w:pPr>
       <w:rPr>
+        <w:rFonts w:ascii="Wingdings 2" w:hAnsi="Wingdings 2" w:cs="Wingdings 2" w:hint="default"/>
         <w:u w:val="none"/>
       </w:rPr>
     </w:lvl>
@@ -1395,33 +1573,45 @@
       <w:lvlText w:val="■"/>
       <w:lvlJc w:val="left"/>
       <w:pPr>
+        <w:tabs>
+          <w:tab w:val="num" w:pos="0"/>
+        </w:tabs>
         <w:ind w:left="4320" w:hanging="360"/>
       </w:pPr>
       <w:rPr>
+        <w:rFonts w:ascii="OpenSymbol" w:hAnsi="OpenSymbol" w:cs="OpenSymbol" w:hint="default"/>
         <w:u w:val="none"/>
       </w:rPr>
     </w:lvl>
     <w:lvl w:ilvl="6">
       <w:start w:val="1"/>
       <w:numFmt w:val="bullet"/>
-      <w:lvlText w:val="●"/>
-      <w:lvlJc w:val="left"/>
-      <w:pPr>
+      <w:lvlText w:val=""/>
+      <w:lvlJc w:val="left"/>
+      <w:pPr>
+        <w:tabs>
+          <w:tab w:val="num" w:pos="0"/>
+        </w:tabs>
         <w:ind w:left="5040" w:hanging="360"/>
       </w:pPr>
       <w:rPr>
+        <w:rFonts w:ascii="Wingdings" w:hAnsi="Wingdings" w:cs="Wingdings" w:hint="default"/>
         <w:u w:val="none"/>
       </w:rPr>
     </w:lvl>
     <w:lvl w:ilvl="7">
       <w:start w:val="1"/>
       <w:numFmt w:val="bullet"/>
-      <w:lvlText w:val="○"/>
-      <w:lvlJc w:val="left"/>
-      <w:pPr>
+      <w:lvlText w:val=""/>
+      <w:lvlJc w:val="left"/>
+      <w:pPr>
+        <w:tabs>
+          <w:tab w:val="num" w:pos="0"/>
+        </w:tabs>
         <w:ind w:left="5760" w:hanging="360"/>
       </w:pPr>
       <w:rPr>
+        <w:rFonts w:ascii="Wingdings 2" w:hAnsi="Wingdings 2" w:cs="Wingdings 2" w:hint="default"/>
         <w:u w:val="none"/>
       </w:rPr>
     </w:lvl>
@@ -1431,9 +1621,13 @@
       <w:lvlText w:val="■"/>
       <w:lvlJc w:val="left"/>
       <w:pPr>
+        <w:tabs>
+          <w:tab w:val="num" w:pos="0"/>
+        </w:tabs>
         <w:ind w:left="6480" w:hanging="360"/>
       </w:pPr>
       <w:rPr>
+        <w:rFonts w:ascii="OpenSymbol" w:hAnsi="OpenSymbol" w:cs="OpenSymbol" w:hint="default"/>
         <w:u w:val="none"/>
       </w:rPr>
     </w:lvl>
@@ -1442,24 +1636,32 @@
     <w:lvl w:ilvl="0">
       <w:start w:val="1"/>
       <w:numFmt w:val="bullet"/>
-      <w:lvlText w:val="●"/>
-      <w:lvlJc w:val="left"/>
-      <w:pPr>
+      <w:lvlText w:val=""/>
+      <w:lvlJc w:val="left"/>
+      <w:pPr>
+        <w:tabs>
+          <w:tab w:val="num" w:pos="0"/>
+        </w:tabs>
         <w:ind w:left="720" w:hanging="360"/>
       </w:pPr>
       <w:rPr>
+        <w:rFonts w:ascii="Wingdings" w:hAnsi="Wingdings" w:cs="Wingdings" w:hint="default"/>
         <w:u w:val="none"/>
       </w:rPr>
     </w:lvl>
     <w:lvl w:ilvl="1">
       <w:start w:val="1"/>
       <w:numFmt w:val="bullet"/>
-      <w:lvlText w:val="○"/>
-      <w:lvlJc w:val="left"/>
-      <w:pPr>
+      <w:lvlText w:val=""/>
+      <w:lvlJc w:val="left"/>
+      <w:pPr>
+        <w:tabs>
+          <w:tab w:val="num" w:pos="0"/>
+        </w:tabs>
         <w:ind w:left="1440" w:hanging="360"/>
       </w:pPr>
       <w:rPr>
+        <w:rFonts w:ascii="Wingdings 2" w:hAnsi="Wingdings 2" w:cs="Wingdings 2" w:hint="default"/>
         <w:u w:val="none"/>
       </w:rPr>
     </w:lvl>
@@ -1469,33 +1671,45 @@
       <w:lvlText w:val="■"/>
       <w:lvlJc w:val="left"/>
       <w:pPr>
+        <w:tabs>
+          <w:tab w:val="num" w:pos="0"/>
+        </w:tabs>
         <w:ind w:left="2160" w:hanging="360"/>
       </w:pPr>
       <w:rPr>
+        <w:rFonts w:ascii="OpenSymbol" w:hAnsi="OpenSymbol" w:cs="OpenSymbol" w:hint="default"/>
         <w:u w:val="none"/>
       </w:rPr>
     </w:lvl>
     <w:lvl w:ilvl="3">
       <w:start w:val="1"/>
       <w:numFmt w:val="bullet"/>
-      <w:lvlText w:val="●"/>
-      <w:lvlJc w:val="left"/>
-      <w:pPr>
+      <w:lvlText w:val=""/>
+      <w:lvlJc w:val="left"/>
+      <w:pPr>
+        <w:tabs>
+          <w:tab w:val="num" w:pos="0"/>
+        </w:tabs>
         <w:ind w:left="2880" w:hanging="360"/>
       </w:pPr>
       <w:rPr>
+        <w:rFonts w:ascii="Wingdings" w:hAnsi="Wingdings" w:cs="Wingdings" w:hint="default"/>
         <w:u w:val="none"/>
       </w:rPr>
     </w:lvl>
     <w:lvl w:ilvl="4">
       <w:start w:val="1"/>
       <w:numFmt w:val="bullet"/>
-      <w:lvlText w:val="○"/>
-      <w:lvlJc w:val="left"/>
-      <w:pPr>
+      <w:lvlText w:val=""/>
+      <w:lvlJc w:val="left"/>
+      <w:pPr>
+        <w:tabs>
+          <w:tab w:val="num" w:pos="0"/>
+        </w:tabs>
         <w:ind w:left="3600" w:hanging="360"/>
       </w:pPr>
       <w:rPr>
+        <w:rFonts w:ascii="Wingdings 2" w:hAnsi="Wingdings 2" w:cs="Wingdings 2" w:hint="default"/>
         <w:u w:val="none"/>
       </w:rPr>
     </w:lvl>
@@ -1505,33 +1719,45 @@
       <w:lvlText w:val="■"/>
       <w:lvlJc w:val="left"/>
       <w:pPr>
+        <w:tabs>
+          <w:tab w:val="num" w:pos="0"/>
+        </w:tabs>
         <w:ind w:left="4320" w:hanging="360"/>
       </w:pPr>
       <w:rPr>
+        <w:rFonts w:ascii="OpenSymbol" w:hAnsi="OpenSymbol" w:cs="OpenSymbol" w:hint="default"/>
         <w:u w:val="none"/>
       </w:rPr>
     </w:lvl>
     <w:lvl w:ilvl="6">
       <w:start w:val="1"/>
       <w:numFmt w:val="bullet"/>
-      <w:lvlText w:val="●"/>
-      <w:lvlJc w:val="left"/>
-      <w:pPr>
+      <w:lvlText w:val=""/>
+      <w:lvlJc w:val="left"/>
+      <w:pPr>
+        <w:tabs>
+          <w:tab w:val="num" w:pos="0"/>
+        </w:tabs>
         <w:ind w:left="5040" w:hanging="360"/>
       </w:pPr>
       <w:rPr>
+        <w:rFonts w:ascii="Wingdings" w:hAnsi="Wingdings" w:cs="Wingdings" w:hint="default"/>
         <w:u w:val="none"/>
       </w:rPr>
     </w:lvl>
     <w:lvl w:ilvl="7">
       <w:start w:val="1"/>
       <w:numFmt w:val="bullet"/>
-      <w:lvlText w:val="○"/>
-      <w:lvlJc w:val="left"/>
-      <w:pPr>
+      <w:lvlText w:val=""/>
+      <w:lvlJc w:val="left"/>
+      <w:pPr>
+        <w:tabs>
+          <w:tab w:val="num" w:pos="0"/>
+        </w:tabs>
         <w:ind w:left="5760" w:hanging="360"/>
       </w:pPr>
       <w:rPr>
+        <w:rFonts w:ascii="Wingdings 2" w:hAnsi="Wingdings 2" w:cs="Wingdings 2" w:hint="default"/>
         <w:u w:val="none"/>
       </w:rPr>
     </w:lvl>
@@ -1541,9 +1767,13 @@
       <w:lvlText w:val="■"/>
       <w:lvlJc w:val="left"/>
       <w:pPr>
+        <w:tabs>
+          <w:tab w:val="num" w:pos="0"/>
+        </w:tabs>
         <w:ind w:left="6480" w:hanging="360"/>
       </w:pPr>
       <w:rPr>
+        <w:rFonts w:ascii="OpenSymbol" w:hAnsi="OpenSymbol" w:cs="OpenSymbol" w:hint="default"/>
         <w:u w:val="none"/>
       </w:rPr>
     </w:lvl>
@@ -1552,24 +1782,32 @@
     <w:lvl w:ilvl="0">
       <w:start w:val="1"/>
       <w:numFmt w:val="bullet"/>
-      <w:lvlText w:val="●"/>
-      <w:lvlJc w:val="left"/>
-      <w:pPr>
+      <w:lvlText w:val=""/>
+      <w:lvlJc w:val="left"/>
+      <w:pPr>
+        <w:tabs>
+          <w:tab w:val="num" w:pos="0"/>
+        </w:tabs>
         <w:ind w:left="720" w:hanging="360"/>
       </w:pPr>
       <w:rPr>
+        <w:rFonts w:ascii="Wingdings" w:hAnsi="Wingdings" w:cs="Wingdings" w:hint="default"/>
         <w:u w:val="none"/>
       </w:rPr>
     </w:lvl>
     <w:lvl w:ilvl="1">
       <w:start w:val="1"/>
       <w:numFmt w:val="bullet"/>
-      <w:lvlText w:val="○"/>
-      <w:lvlJc w:val="left"/>
-      <w:pPr>
+      <w:lvlText w:val=""/>
+      <w:lvlJc w:val="left"/>
+      <w:pPr>
+        <w:tabs>
+          <w:tab w:val="num" w:pos="0"/>
+        </w:tabs>
         <w:ind w:left="1440" w:hanging="360"/>
       </w:pPr>
       <w:rPr>
+        <w:rFonts w:ascii="Wingdings 2" w:hAnsi="Wingdings 2" w:cs="Wingdings 2" w:hint="default"/>
         <w:u w:val="none"/>
       </w:rPr>
     </w:lvl>
@@ -1579,33 +1817,45 @@
       <w:lvlText w:val="■"/>
       <w:lvlJc w:val="left"/>
       <w:pPr>
+        <w:tabs>
+          <w:tab w:val="num" w:pos="0"/>
+        </w:tabs>
         <w:ind w:left="2160" w:hanging="360"/>
       </w:pPr>
       <w:rPr>
+        <w:rFonts w:ascii="OpenSymbol" w:hAnsi="OpenSymbol" w:cs="OpenSymbol" w:hint="default"/>
         <w:u w:val="none"/>
       </w:rPr>
     </w:lvl>
     <w:lvl w:ilvl="3">
       <w:start w:val="1"/>
       <w:numFmt w:val="bullet"/>
-      <w:lvlText w:val="●"/>
-      <w:lvlJc w:val="left"/>
-      <w:pPr>
+      <w:lvlText w:val=""/>
+      <w:lvlJc w:val="left"/>
+      <w:pPr>
+        <w:tabs>
+          <w:tab w:val="num" w:pos="0"/>
+        </w:tabs>
         <w:ind w:left="2880" w:hanging="360"/>
       </w:pPr>
       <w:rPr>
+        <w:rFonts w:ascii="Wingdings" w:hAnsi="Wingdings" w:cs="Wingdings" w:hint="default"/>
         <w:u w:val="none"/>
       </w:rPr>
     </w:lvl>
     <w:lvl w:ilvl="4">
       <w:start w:val="1"/>
       <w:numFmt w:val="bullet"/>
-      <w:lvlText w:val="○"/>
-      <w:lvlJc w:val="left"/>
-      <w:pPr>
+      <w:lvlText w:val=""/>
+      <w:lvlJc w:val="left"/>
+      <w:pPr>
+        <w:tabs>
+          <w:tab w:val="num" w:pos="0"/>
+        </w:tabs>
         <w:ind w:left="3600" w:hanging="360"/>
       </w:pPr>
       <w:rPr>
+        <w:rFonts w:ascii="Wingdings 2" w:hAnsi="Wingdings 2" w:cs="Wingdings 2" w:hint="default"/>
         <w:u w:val="none"/>
       </w:rPr>
     </w:lvl>
@@ -1615,33 +1865,45 @@
       <w:lvlText w:val="■"/>
       <w:lvlJc w:val="left"/>
       <w:pPr>
+        <w:tabs>
+          <w:tab w:val="num" w:pos="0"/>
+        </w:tabs>
         <w:ind w:left="4320" w:hanging="360"/>
       </w:pPr>
       <w:rPr>
+        <w:rFonts w:ascii="OpenSymbol" w:hAnsi="OpenSymbol" w:cs="OpenSymbol" w:hint="default"/>
         <w:u w:val="none"/>
       </w:rPr>
     </w:lvl>
     <w:lvl w:ilvl="6">
       <w:start w:val="1"/>
       <w:numFmt w:val="bullet"/>
-      <w:lvlText w:val="●"/>
-      <w:lvlJc w:val="left"/>
-      <w:pPr>
+      <w:lvlText w:val=""/>
+      <w:lvlJc w:val="left"/>
+      <w:pPr>
+        <w:tabs>
+          <w:tab w:val="num" w:pos="0"/>
+        </w:tabs>
         <w:ind w:left="5040" w:hanging="360"/>
       </w:pPr>
       <w:rPr>
+        <w:rFonts w:ascii="Wingdings" w:hAnsi="Wingdings" w:cs="Wingdings" w:hint="default"/>
         <w:u w:val="none"/>
       </w:rPr>
     </w:lvl>
     <w:lvl w:ilvl="7">
       <w:start w:val="1"/>
       <w:numFmt w:val="bullet"/>
-      <w:lvlText w:val="○"/>
-      <w:lvlJc w:val="left"/>
-      <w:pPr>
+      <w:lvlText w:val=""/>
+      <w:lvlJc w:val="left"/>
+      <w:pPr>
+        <w:tabs>
+          <w:tab w:val="num" w:pos="0"/>
+        </w:tabs>
         <w:ind w:left="5760" w:hanging="360"/>
       </w:pPr>
       <w:rPr>
+        <w:rFonts w:ascii="Wingdings 2" w:hAnsi="Wingdings 2" w:cs="Wingdings 2" w:hint="default"/>
         <w:u w:val="none"/>
       </w:rPr>
     </w:lvl>
@@ -1651,9 +1913,13 @@
       <w:lvlText w:val="■"/>
       <w:lvlJc w:val="left"/>
       <w:pPr>
+        <w:tabs>
+          <w:tab w:val="num" w:pos="0"/>
+        </w:tabs>
         <w:ind w:left="6480" w:hanging="360"/>
       </w:pPr>
       <w:rPr>
+        <w:rFonts w:ascii="OpenSymbol" w:hAnsi="OpenSymbol" w:cs="OpenSymbol" w:hint="default"/>
         <w:u w:val="none"/>
       </w:rPr>
     </w:lvl>
@@ -1662,24 +1928,32 @@
     <w:lvl w:ilvl="0">
       <w:start w:val="1"/>
       <w:numFmt w:val="bullet"/>
-      <w:lvlText w:val="●"/>
-      <w:lvlJc w:val="left"/>
-      <w:pPr>
+      <w:lvlText w:val=""/>
+      <w:lvlJc w:val="left"/>
+      <w:pPr>
+        <w:tabs>
+          <w:tab w:val="num" w:pos="0"/>
+        </w:tabs>
         <w:ind w:left="720" w:hanging="360"/>
       </w:pPr>
       <w:rPr>
+        <w:rFonts w:ascii="Wingdings" w:hAnsi="Wingdings" w:cs="Wingdings" w:hint="default"/>
         <w:u w:val="none"/>
       </w:rPr>
     </w:lvl>
     <w:lvl w:ilvl="1">
       <w:start w:val="1"/>
       <w:numFmt w:val="bullet"/>
-      <w:lvlText w:val="○"/>
-      <w:lvlJc w:val="left"/>
-      <w:pPr>
+      <w:lvlText w:val=""/>
+      <w:lvlJc w:val="left"/>
+      <w:pPr>
+        <w:tabs>
+          <w:tab w:val="num" w:pos="0"/>
+        </w:tabs>
         <w:ind w:left="1440" w:hanging="360"/>
       </w:pPr>
       <w:rPr>
+        <w:rFonts w:ascii="Wingdings 2" w:hAnsi="Wingdings 2" w:cs="Wingdings 2" w:hint="default"/>
         <w:u w:val="none"/>
       </w:rPr>
     </w:lvl>
@@ -1689,33 +1963,45 @@
       <w:lvlText w:val="■"/>
       <w:lvlJc w:val="left"/>
       <w:pPr>
+        <w:tabs>
+          <w:tab w:val="num" w:pos="0"/>
+        </w:tabs>
         <w:ind w:left="2160" w:hanging="360"/>
       </w:pPr>
       <w:rPr>
+        <w:rFonts w:ascii="OpenSymbol" w:hAnsi="OpenSymbol" w:cs="OpenSymbol" w:hint="default"/>
         <w:u w:val="none"/>
       </w:rPr>
     </w:lvl>
     <w:lvl w:ilvl="3">
       <w:start w:val="1"/>
       <w:numFmt w:val="bullet"/>
-      <w:lvlText w:val="●"/>
-      <w:lvlJc w:val="left"/>
-      <w:pPr>
+      <w:lvlText w:val=""/>
+      <w:lvlJc w:val="left"/>
+      <w:pPr>
+        <w:tabs>
+          <w:tab w:val="num" w:pos="0"/>
+        </w:tabs>
         <w:ind w:left="2880" w:hanging="360"/>
       </w:pPr>
       <w:rPr>
+        <w:rFonts w:ascii="Wingdings" w:hAnsi="Wingdings" w:cs="Wingdings" w:hint="default"/>
         <w:u w:val="none"/>
       </w:rPr>
     </w:lvl>
     <w:lvl w:ilvl="4">
       <w:start w:val="1"/>
       <w:numFmt w:val="bullet"/>
-      <w:lvlText w:val="○"/>
-      <w:lvlJc w:val="left"/>
-      <w:pPr>
+      <w:lvlText w:val=""/>
+      <w:lvlJc w:val="left"/>
+      <w:pPr>
+        <w:tabs>
+          <w:tab w:val="num" w:pos="0"/>
+        </w:tabs>
         <w:ind w:left="3600" w:hanging="360"/>
       </w:pPr>
       <w:rPr>
+        <w:rFonts w:ascii="Wingdings 2" w:hAnsi="Wingdings 2" w:cs="Wingdings 2" w:hint="default"/>
         <w:u w:val="none"/>
       </w:rPr>
     </w:lvl>
@@ -1725,33 +2011,45 @@
       <w:lvlText w:val="■"/>
       <w:lvlJc w:val="left"/>
       <w:pPr>
+        <w:tabs>
+          <w:tab w:val="num" w:pos="0"/>
+        </w:tabs>
         <w:ind w:left="4320" w:hanging="360"/>
       </w:pPr>
       <w:rPr>
+        <w:rFonts w:ascii="OpenSymbol" w:hAnsi="OpenSymbol" w:cs="OpenSymbol" w:hint="default"/>
         <w:u w:val="none"/>
       </w:rPr>
     </w:lvl>
     <w:lvl w:ilvl="6">
       <w:start w:val="1"/>
       <w:numFmt w:val="bullet"/>
-      <w:lvlText w:val="●"/>
-      <w:lvlJc w:val="left"/>
-      <w:pPr>
+      <w:lvlText w:val=""/>
+      <w:lvlJc w:val="left"/>
+      <w:pPr>
+        <w:tabs>
+          <w:tab w:val="num" w:pos="0"/>
+        </w:tabs>
         <w:ind w:left="5040" w:hanging="360"/>
       </w:pPr>
       <w:rPr>
+        <w:rFonts w:ascii="Wingdings" w:hAnsi="Wingdings" w:cs="Wingdings" w:hint="default"/>
         <w:u w:val="none"/>
       </w:rPr>
     </w:lvl>
     <w:lvl w:ilvl="7">
       <w:start w:val="1"/>
       <w:numFmt w:val="bullet"/>
-      <w:lvlText w:val="○"/>
-      <w:lvlJc w:val="left"/>
-      <w:pPr>
+      <w:lvlText w:val=""/>
+      <w:lvlJc w:val="left"/>
+      <w:pPr>
+        <w:tabs>
+          <w:tab w:val="num" w:pos="0"/>
+        </w:tabs>
         <w:ind w:left="5760" w:hanging="360"/>
       </w:pPr>
       <w:rPr>
+        <w:rFonts w:ascii="Wingdings 2" w:hAnsi="Wingdings 2" w:cs="Wingdings 2" w:hint="default"/>
         <w:u w:val="none"/>
       </w:rPr>
     </w:lvl>
@@ -1761,9 +2059,13 @@
       <w:lvlText w:val="■"/>
       <w:lvlJc w:val="left"/>
       <w:pPr>
+        <w:tabs>
+          <w:tab w:val="num" w:pos="0"/>
+        </w:tabs>
         <w:ind w:left="6480" w:hanging="360"/>
       </w:pPr>
       <w:rPr>
+        <w:rFonts w:ascii="OpenSymbol" w:hAnsi="OpenSymbol" w:cs="OpenSymbol" w:hint="default"/>
         <w:u w:val="none"/>
       </w:rPr>
     </w:lvl>
@@ -1772,24 +2074,32 @@
     <w:lvl w:ilvl="0">
       <w:start w:val="1"/>
       <w:numFmt w:val="bullet"/>
-      <w:lvlText w:val="●"/>
-      <w:lvlJc w:val="left"/>
-      <w:pPr>
+      <w:lvlText w:val=""/>
+      <w:lvlJc w:val="left"/>
+      <w:pPr>
+        <w:tabs>
+          <w:tab w:val="num" w:pos="0"/>
+        </w:tabs>
         <w:ind w:left="720" w:hanging="360"/>
       </w:pPr>
       <w:rPr>
+        <w:rFonts w:ascii="Wingdings" w:hAnsi="Wingdings" w:cs="Wingdings" w:hint="default"/>
         <w:u w:val="none"/>
       </w:rPr>
     </w:lvl>
     <w:lvl w:ilvl="1">
       <w:start w:val="1"/>
       <w:numFmt w:val="bullet"/>
-      <w:lvlText w:val="○"/>
-      <w:lvlJc w:val="left"/>
-      <w:pPr>
+      <w:lvlText w:val=""/>
+      <w:lvlJc w:val="left"/>
+      <w:pPr>
+        <w:tabs>
+          <w:tab w:val="num" w:pos="0"/>
+        </w:tabs>
         <w:ind w:left="1440" w:hanging="360"/>
       </w:pPr>
       <w:rPr>
+        <w:rFonts w:ascii="Wingdings 2" w:hAnsi="Wingdings 2" w:cs="Wingdings 2" w:hint="default"/>
         <w:u w:val="none"/>
       </w:rPr>
     </w:lvl>
@@ -1799,33 +2109,45 @@
       <w:lvlText w:val="■"/>
       <w:lvlJc w:val="left"/>
       <w:pPr>
+        <w:tabs>
+          <w:tab w:val="num" w:pos="0"/>
+        </w:tabs>
         <w:ind w:left="2160" w:hanging="360"/>
       </w:pPr>
       <w:rPr>
+        <w:rFonts w:ascii="OpenSymbol" w:hAnsi="OpenSymbol" w:cs="OpenSymbol" w:hint="default"/>
         <w:u w:val="none"/>
       </w:rPr>
     </w:lvl>
     <w:lvl w:ilvl="3">
       <w:start w:val="1"/>
       <w:numFmt w:val="bullet"/>
-      <w:lvlText w:val="●"/>
-      <w:lvlJc w:val="left"/>
-      <w:pPr>
+      <w:lvlText w:val=""/>
+      <w:lvlJc w:val="left"/>
+      <w:pPr>
+        <w:tabs>
+          <w:tab w:val="num" w:pos="0"/>
+        </w:tabs>
         <w:ind w:left="2880" w:hanging="360"/>
       </w:pPr>
       <w:rPr>
+        <w:rFonts w:ascii="Wingdings" w:hAnsi="Wingdings" w:cs="Wingdings" w:hint="default"/>
         <w:u w:val="none"/>
       </w:rPr>
     </w:lvl>
     <w:lvl w:ilvl="4">
       <w:start w:val="1"/>
       <w:numFmt w:val="bullet"/>
-      <w:lvlText w:val="○"/>
-      <w:lvlJc w:val="left"/>
-      <w:pPr>
+      <w:lvlText w:val=""/>
+      <w:lvlJc w:val="left"/>
+      <w:pPr>
+        <w:tabs>
+          <w:tab w:val="num" w:pos="0"/>
+        </w:tabs>
         <w:ind w:left="3600" w:hanging="360"/>
       </w:pPr>
       <w:rPr>
+        <w:rFonts w:ascii="Wingdings 2" w:hAnsi="Wingdings 2" w:cs="Wingdings 2" w:hint="default"/>
         <w:u w:val="none"/>
       </w:rPr>
     </w:lvl>
@@ -1835,33 +2157,45 @@
       <w:lvlText w:val="■"/>
       <w:lvlJc w:val="left"/>
       <w:pPr>
+        <w:tabs>
+          <w:tab w:val="num" w:pos="0"/>
+        </w:tabs>
         <w:ind w:left="4320" w:hanging="360"/>
       </w:pPr>
       <w:rPr>
+        <w:rFonts w:ascii="OpenSymbol" w:hAnsi="OpenSymbol" w:cs="OpenSymbol" w:hint="default"/>
         <w:u w:val="none"/>
       </w:rPr>
     </w:lvl>
     <w:lvl w:ilvl="6">
       <w:start w:val="1"/>
       <w:numFmt w:val="bullet"/>
-      <w:lvlText w:val="●"/>
-      <w:lvlJc w:val="left"/>
-      <w:pPr>
+      <w:lvlText w:val=""/>
+      <w:lvlJc w:val="left"/>
+      <w:pPr>
+        <w:tabs>
+          <w:tab w:val="num" w:pos="0"/>
+        </w:tabs>
         <w:ind w:left="5040" w:hanging="360"/>
       </w:pPr>
       <w:rPr>
+        <w:rFonts w:ascii="Wingdings" w:hAnsi="Wingdings" w:cs="Wingdings" w:hint="default"/>
         <w:u w:val="none"/>
       </w:rPr>
     </w:lvl>
     <w:lvl w:ilvl="7">
       <w:start w:val="1"/>
       <w:numFmt w:val="bullet"/>
-      <w:lvlText w:val="○"/>
-      <w:lvlJc w:val="left"/>
-      <w:pPr>
+      <w:lvlText w:val=""/>
+      <w:lvlJc w:val="left"/>
+      <w:pPr>
+        <w:tabs>
+          <w:tab w:val="num" w:pos="0"/>
+        </w:tabs>
         <w:ind w:left="5760" w:hanging="360"/>
       </w:pPr>
       <w:rPr>
+        <w:rFonts w:ascii="Wingdings 2" w:hAnsi="Wingdings 2" w:cs="Wingdings 2" w:hint="default"/>
         <w:u w:val="none"/>
       </w:rPr>
     </w:lvl>
@@ -1871,11 +2205,134 @@
       <w:lvlText w:val="■"/>
       <w:lvlJc w:val="left"/>
       <w:pPr>
+        <w:tabs>
+          <w:tab w:val="num" w:pos="0"/>
+        </w:tabs>
         <w:ind w:left="6480" w:hanging="360"/>
       </w:pPr>
       <w:rPr>
-        <w:u w:val="none"/>
-      </w:rPr>
+        <w:rFonts w:ascii="OpenSymbol" w:hAnsi="OpenSymbol" w:cs="OpenSymbol" w:hint="default"/>
+        <w:u w:val="none"/>
+      </w:rPr>
+    </w:lvl>
+  </w:abstractNum>
+  <w:abstractNum w:abstractNumId="9">
+    <w:lvl w:ilvl="0">
+      <w:start w:val="1"/>
+      <w:numFmt w:val="none"/>
+      <w:suff w:val="nothing"/>
+      <w:lvlText w:val=""/>
+      <w:lvlJc w:val="left"/>
+      <w:pPr>
+        <w:tabs>
+          <w:tab w:val="num" w:pos="0"/>
+        </w:tabs>
+        <w:ind w:left="0" w:hanging="0"/>
+      </w:pPr>
+    </w:lvl>
+    <w:lvl w:ilvl="1">
+      <w:start w:val="1"/>
+      <w:numFmt w:val="none"/>
+      <w:suff w:val="nothing"/>
+      <w:lvlText w:val=""/>
+      <w:lvlJc w:val="left"/>
+      <w:pPr>
+        <w:tabs>
+          <w:tab w:val="num" w:pos="0"/>
+        </w:tabs>
+        <w:ind w:left="0" w:hanging="0"/>
+      </w:pPr>
+    </w:lvl>
+    <w:lvl w:ilvl="2">
+      <w:start w:val="1"/>
+      <w:numFmt w:val="none"/>
+      <w:suff w:val="nothing"/>
+      <w:lvlText w:val=""/>
+      <w:lvlJc w:val="left"/>
+      <w:pPr>
+        <w:tabs>
+          <w:tab w:val="num" w:pos="0"/>
+        </w:tabs>
+        <w:ind w:left="0" w:hanging="0"/>
+      </w:pPr>
+    </w:lvl>
+    <w:lvl w:ilvl="3">
+      <w:start w:val="1"/>
+      <w:numFmt w:val="none"/>
+      <w:suff w:val="nothing"/>
+      <w:lvlText w:val=""/>
+      <w:lvlJc w:val="left"/>
+      <w:pPr>
+        <w:tabs>
+          <w:tab w:val="num" w:pos="0"/>
+        </w:tabs>
+        <w:ind w:left="0" w:hanging="0"/>
+      </w:pPr>
+    </w:lvl>
+    <w:lvl w:ilvl="4">
+      <w:start w:val="1"/>
+      <w:numFmt w:val="none"/>
+      <w:suff w:val="nothing"/>
+      <w:lvlText w:val=""/>
+      <w:lvlJc w:val="left"/>
+      <w:pPr>
+        <w:tabs>
+          <w:tab w:val="num" w:pos="0"/>
+        </w:tabs>
+        <w:ind w:left="0" w:hanging="0"/>
+      </w:pPr>
+    </w:lvl>
+    <w:lvl w:ilvl="5">
+      <w:start w:val="1"/>
+      <w:numFmt w:val="none"/>
+      <w:suff w:val="nothing"/>
+      <w:lvlText w:val=""/>
+      <w:lvlJc w:val="left"/>
+      <w:pPr>
+        <w:tabs>
+          <w:tab w:val="num" w:pos="0"/>
+        </w:tabs>
+        <w:ind w:left="0" w:hanging="0"/>
+      </w:pPr>
+    </w:lvl>
+    <w:lvl w:ilvl="6">
+      <w:start w:val="1"/>
+      <w:numFmt w:val="none"/>
+      <w:suff w:val="nothing"/>
+      <w:lvlText w:val=""/>
+      <w:lvlJc w:val="left"/>
+      <w:pPr>
+        <w:tabs>
+          <w:tab w:val="num" w:pos="0"/>
+        </w:tabs>
+        <w:ind w:left="0" w:hanging="0"/>
+      </w:pPr>
+    </w:lvl>
+    <w:lvl w:ilvl="7">
+      <w:start w:val="1"/>
+      <w:numFmt w:val="none"/>
+      <w:suff w:val="nothing"/>
+      <w:lvlText w:val=""/>
+      <w:lvlJc w:val="left"/>
+      <w:pPr>
+        <w:tabs>
+          <w:tab w:val="num" w:pos="0"/>
+        </w:tabs>
+        <w:ind w:left="0" w:hanging="0"/>
+      </w:pPr>
+    </w:lvl>
+    <w:lvl w:ilvl="8">
+      <w:start w:val="1"/>
+      <w:numFmt w:val="none"/>
+      <w:suff w:val="nothing"/>
+      <w:lvlText w:val=""/>
+      <w:lvlJc w:val="left"/>
+      <w:pPr>
+        <w:tabs>
+          <w:tab w:val="num" w:pos="0"/>
+        </w:tabs>
+        <w:ind w:left="0" w:hanging="0"/>
+      </w:pPr>
     </w:lvl>
   </w:abstractNum>
   <w:num w:numId="1">
@@ -1902,90 +2359,109 @@
   <w:num w:numId="8">
     <w:abstractNumId w:val="8"/>
   </w:num>
+  <w:num w:numId="9">
+    <w:abstractNumId w:val="9"/>
+  </w:num>
 </w:numbering>
 </file>
 
 <file path=word/styles.xml><?xml version="1.0" encoding="utf-8"?>
-<w:styles xmlns:mc="http://schemas.openxmlformats.org/markup-compatibility/2006" xmlns:o="urn:schemas-microsoft-com:office:office" xmlns:r="http://schemas.openxmlformats.org/officeDocument/2006/relationships" xmlns:m="http://schemas.openxmlformats.org/officeDocument/2006/math" xmlns:v="urn:schemas-microsoft-com:vml" xmlns:wp="http://schemas.openxmlformats.org/drawingml/2006/wordprocessingDrawing" xmlns:w10="urn:schemas-microsoft-com:office:word" xmlns:w="http://schemas.openxmlformats.org/wordprocessingml/2006/main" xmlns:wne="http://schemas.microsoft.com/office/word/2006/wordml" xmlns:sl="http://schemas.openxmlformats.org/schemaLibrary/2006/main" xmlns:a="http://schemas.openxmlformats.org/drawingml/2006/main" xmlns:pic="http://schemas.openxmlformats.org/drawingml/2006/picture" xmlns:c="http://schemas.openxmlformats.org/drawingml/2006/chart" xmlns:lc="http://schemas.openxmlformats.org/drawingml/2006/lockedCanvas" xmlns:dgm="http://schemas.openxmlformats.org/drawingml/2006/diagram" xmlns:wps="http://schemas.microsoft.com/office/word/2010/wordprocessingShape" xmlns:wpg="http://schemas.microsoft.com/office/word/2010/wordprocessingGroup" xmlns:w14="http://schemas.microsoft.com/office/word/2010/wordml" xmlns:w15="http://schemas.microsoft.com/office/word/2012/wordml" xmlns:w16="http://schemas.microsoft.com/office/word/2018/wordml" xmlns:w16cex="http://schemas.microsoft.com/office/word/2018/wordml/cex" xmlns:w16cid="http://schemas.microsoft.com/office/word/2016/wordml/cid" xmlns="http://schemas.microsoft.com/office/tasks/2019/documenttasks" xmlns:cr="http://schemas.microsoft.com/office/comments/2020/reactions">
+<w:styles xmlns:w="http://schemas.openxmlformats.org/wordprocessingml/2006/main" xmlns:w14="http://schemas.microsoft.com/office/word/2010/wordml" xmlns:mc="http://schemas.openxmlformats.org/markup-compatibility/2006" mc:Ignorable="w14">
   <w:docDefaults>
     <w:rPrDefault>
       <w:rPr>
-        <w:rFonts w:ascii="Open Sans Medium" w:cs="Open Sans Medium" w:eastAsia="Open Sans Medium" w:hAnsi="Open Sans Medium"/>
+        <w:rFonts w:ascii="Open Sans Medium" w:hAnsi="Open Sans Medium" w:eastAsia="Open Sans Medium" w:cs="Open Sans Medium"/>
         <w:sz w:val="24"/>
         <w:szCs w:val="24"/>
         <w:highlight w:val="white"/>
-        <w:lang w:val="en"/>
+        <w:lang w:val="en-US" w:eastAsia="zh-CN" w:bidi="hi-IN"/>
       </w:rPr>
     </w:rPrDefault>
     <w:pPrDefault>
       <w:pPr>
-        <w:bidi w:val="1"/>
-        <w:spacing w:line="276" w:lineRule="auto"/>
+        <w:suppressAutoHyphens w:val="true"/>
       </w:pPr>
     </w:pPrDefault>
   </w:docDefaults>
-  <w:style w:type="paragraph" w:styleId="Normal" w:default="1">
-    <w:name w:val="normal"/>
-  </w:style>
-  <w:style w:type="table" w:styleId="TableNormal" w:default="1">
-    <w:name w:val="Table Normal"/>
+  <w:style w:type="paragraph" w:styleId="Normal">
+    <w:name w:val="Normal"/>
+    <w:qFormat/>
+    <w:pPr>
+      <w:widowControl/>
+      <w:bidi w:val="1"/>
+      <w:spacing w:lineRule="auto" w:line="276" w:before="0" w:after="0"/>
+      <w:jc w:val="left"/>
+    </w:pPr>
+    <w:rPr>
+      <w:rFonts w:ascii="Open Sans Medium" w:hAnsi="Open Sans Medium" w:eastAsia="Open Sans Medium" w:cs="Open Sans Medium"/>
+      <w:color w:val="auto"/>
+      <w:kern w:val="0"/>
+      <w:sz w:val="24"/>
+      <w:szCs w:val="24"/>
+      <w:highlight w:val="white"/>
+      <w:lang w:val="en-US" w:eastAsia="zh-CN" w:bidi="hi-IN"/>
+    </w:rPr>
   </w:style>
   <w:style w:type="paragraph" w:styleId="Heading1">
-    <w:name w:val="heading 1"/>
-    <w:basedOn w:val="Normal"/>
-    <w:next w:val="Normal"/>
+    <w:name w:val="Heading 1"/>
+    <w:basedOn w:val="Normal1"/>
+    <w:next w:val="Normal1"/>
+    <w:qFormat/>
     <w:pPr>
-      <w:keepNext w:val="1"/>
-      <w:keepLines w:val="1"/>
+      <w:keepNext w:val="true"/>
+      <w:keepLines/>
       <w:bidi w:val="1"/>
-      <w:spacing w:line="360" w:lineRule="auto"/>
+      <w:spacing w:lineRule="auto" w:line="360"/>
       <w:jc w:val="center"/>
     </w:pPr>
     <w:rPr>
-      <w:rFonts w:ascii="Open Sans" w:cs="Open Sans" w:eastAsia="Open Sans" w:hAnsi="Open Sans"/>
-      <w:b w:val="1"/>
-      <w:color w:val="cc0000"/>
+      <w:rFonts w:ascii="Open Sans" w:hAnsi="Open Sans" w:eastAsia="Open Sans" w:cs="Open Sans"/>
+      <w:b/>
+      <w:color w:val="CC0000"/>
       <w:sz w:val="28"/>
       <w:szCs w:val="28"/>
       <w:u w:val="single"/>
     </w:rPr>
   </w:style>
   <w:style w:type="paragraph" w:styleId="Heading2">
-    <w:name w:val="heading 2"/>
-    <w:basedOn w:val="Normal"/>
-    <w:next w:val="Normal"/>
+    <w:name w:val="Heading 2"/>
+    <w:basedOn w:val="Normal1"/>
+    <w:next w:val="Normal1"/>
+    <w:qFormat/>
     <w:pPr>
-      <w:keepNext w:val="1"/>
-      <w:keepLines w:val="1"/>
+      <w:keepNext w:val="true"/>
+      <w:keepLines/>
       <w:bidi w:val="1"/>
     </w:pPr>
     <w:rPr>
-      <w:b w:val="1"/>
-      <w:color w:val="4a86e8"/>
+      <w:b/>
+      <w:color w:val="4A86E8"/>
     </w:rPr>
   </w:style>
   <w:style w:type="paragraph" w:styleId="Heading3">
-    <w:name w:val="heading 3"/>
-    <w:basedOn w:val="Normal"/>
-    <w:next w:val="Normal"/>
+    <w:name w:val="Heading 3"/>
+    <w:basedOn w:val="Normal1"/>
+    <w:next w:val="Normal1"/>
+    <w:qFormat/>
     <w:pPr>
-      <w:keepNext w:val="1"/>
-      <w:keepLines w:val="1"/>
+      <w:keepNext w:val="true"/>
+      <w:keepLines/>
       <w:bidi w:val="1"/>
     </w:pPr>
     <w:rPr>
-      <w:b w:val="1"/>
+      <w:b/>
     </w:rPr>
   </w:style>
   <w:style w:type="paragraph" w:styleId="Heading4">
-    <w:name w:val="heading 4"/>
-    <w:basedOn w:val="Normal"/>
-    <w:next w:val="Normal"/>
+    <w:name w:val="Heading 4"/>
+    <w:basedOn w:val="Normal1"/>
+    <w:next w:val="Normal1"/>
+    <w:qFormat/>
     <w:pPr>
-      <w:keepNext w:val="1"/>
-      <w:keepLines w:val="1"/>
-      <w:pageBreakBefore w:val="0"/>
-      <w:spacing w:after="80" w:before="280" w:lineRule="auto"/>
+      <w:keepNext w:val="true"/>
+      <w:keepLines/>
+      <w:pageBreakBefore w:val="false"/>
+      <w:spacing w:lineRule="auto" w:line="240" w:before="280" w:after="80"/>
     </w:pPr>
     <w:rPr>
       <w:color w:val="666666"/>
@@ -1994,14 +2470,15 @@
     </w:rPr>
   </w:style>
   <w:style w:type="paragraph" w:styleId="Heading5">
-    <w:name w:val="heading 5"/>
-    <w:basedOn w:val="Normal"/>
-    <w:next w:val="Normal"/>
+    <w:name w:val="Heading 5"/>
+    <w:basedOn w:val="Normal1"/>
+    <w:next w:val="Normal1"/>
+    <w:qFormat/>
     <w:pPr>
-      <w:keepNext w:val="1"/>
-      <w:keepLines w:val="1"/>
-      <w:pageBreakBefore w:val="0"/>
-      <w:spacing w:after="80" w:before="240" w:lineRule="auto"/>
+      <w:keepNext w:val="true"/>
+      <w:keepLines/>
+      <w:pageBreakBefore w:val="false"/>
+      <w:spacing w:lineRule="auto" w:line="240" w:before="240" w:after="80"/>
     </w:pPr>
     <w:rPr>
       <w:color w:val="666666"/>
@@ -2010,31 +2487,110 @@
     </w:rPr>
   </w:style>
   <w:style w:type="paragraph" w:styleId="Heading6">
-    <w:name w:val="heading 6"/>
-    <w:basedOn w:val="Normal"/>
-    <w:next w:val="Normal"/>
+    <w:name w:val="Heading 6"/>
+    <w:basedOn w:val="Normal1"/>
+    <w:next w:val="Normal1"/>
+    <w:qFormat/>
     <w:pPr>
-      <w:keepNext w:val="1"/>
-      <w:keepLines w:val="1"/>
-      <w:pageBreakBefore w:val="0"/>
-      <w:spacing w:after="80" w:before="240" w:lineRule="auto"/>
+      <w:keepNext w:val="true"/>
+      <w:keepLines/>
+      <w:pageBreakBefore w:val="false"/>
+      <w:spacing w:lineRule="auto" w:line="240" w:before="240" w:after="80"/>
     </w:pPr>
     <w:rPr>
-      <w:i w:val="1"/>
+      <w:i/>
       <w:color w:val="666666"/>
       <w:sz w:val="22"/>
       <w:szCs w:val="22"/>
     </w:rPr>
   </w:style>
+  <w:style w:type="paragraph" w:styleId="Heading">
+    <w:name w:val="Heading"/>
+    <w:basedOn w:val="Normal"/>
+    <w:next w:val="TextBody"/>
+    <w:qFormat/>
+    <w:pPr>
+      <w:keepNext w:val="true"/>
+      <w:spacing w:before="240" w:after="120"/>
+    </w:pPr>
+    <w:rPr>
+      <w:rFonts w:ascii="Liberation Sans" w:hAnsi="Liberation Sans" w:eastAsia="Noto Sans CJK SC" w:cs="Lohit Devanagari"/>
+      <w:sz w:val="28"/>
+      <w:szCs w:val="28"/>
+    </w:rPr>
+  </w:style>
+  <w:style w:type="paragraph" w:styleId="TextBody">
+    <w:name w:val="Body Text"/>
+    <w:basedOn w:val="Normal"/>
+    <w:pPr>
+      <w:spacing w:lineRule="auto" w:line="276" w:before="0" w:after="140"/>
+    </w:pPr>
+    <w:rPr/>
+  </w:style>
+  <w:style w:type="paragraph" w:styleId="List">
+    <w:name w:val="List"/>
+    <w:basedOn w:val="TextBody"/>
+    <w:pPr/>
+    <w:rPr>
+      <w:rFonts w:cs="Lohit Devanagari"/>
+    </w:rPr>
+  </w:style>
+  <w:style w:type="paragraph" w:styleId="Caption">
+    <w:name w:val="Caption"/>
+    <w:basedOn w:val="Normal"/>
+    <w:qFormat/>
+    <w:pPr>
+      <w:suppressLineNumbers/>
+      <w:spacing w:before="120" w:after="120"/>
+    </w:pPr>
+    <w:rPr>
+      <w:rFonts w:cs="Lohit Devanagari"/>
+      <w:i/>
+      <w:iCs/>
+      <w:sz w:val="24"/>
+      <w:szCs w:val="24"/>
+    </w:rPr>
+  </w:style>
+  <w:style w:type="paragraph" w:styleId="Index">
+    <w:name w:val="Index"/>
+    <w:basedOn w:val="Normal"/>
+    <w:qFormat/>
+    <w:pPr>
+      <w:suppressLineNumbers/>
+    </w:pPr>
+    <w:rPr>
+      <w:rFonts w:cs="Lohit Devanagari"/>
+    </w:rPr>
+  </w:style>
+  <w:style w:type="paragraph" w:styleId="Normal1" w:default="1">
+    <w:name w:val="LO-normal"/>
+    <w:qFormat/>
+    <w:pPr>
+      <w:widowControl/>
+      <w:bidi w:val="1"/>
+      <w:spacing w:lineRule="auto" w:line="276" w:before="0" w:after="0"/>
+      <w:jc w:val="left"/>
+    </w:pPr>
+    <w:rPr>
+      <w:rFonts w:ascii="Open Sans Medium" w:hAnsi="Open Sans Medium" w:eastAsia="Open Sans Medium" w:cs="Open Sans Medium"/>
+      <w:color w:val="auto"/>
+      <w:kern w:val="0"/>
+      <w:sz w:val="24"/>
+      <w:szCs w:val="24"/>
+      <w:highlight w:val="white"/>
+      <w:lang w:val="en-US" w:eastAsia="zh-CN" w:bidi="hi-IN"/>
+    </w:rPr>
+  </w:style>
   <w:style w:type="paragraph" w:styleId="Title">
     <w:name w:val="Title"/>
-    <w:basedOn w:val="Normal"/>
-    <w:next w:val="Normal"/>
+    <w:basedOn w:val="Normal1"/>
+    <w:next w:val="Normal1"/>
+    <w:qFormat/>
     <w:pPr>
-      <w:keepNext w:val="1"/>
-      <w:keepLines w:val="1"/>
-      <w:pageBreakBefore w:val="0"/>
-      <w:spacing w:after="60" w:before="0" w:lineRule="auto"/>
+      <w:keepNext w:val="true"/>
+      <w:keepLines/>
+      <w:pageBreakBefore w:val="false"/>
+      <w:spacing w:lineRule="auto" w:line="240" w:before="0" w:after="60"/>
     </w:pPr>
     <w:rPr>
       <w:sz w:val="52"/>
@@ -2043,21 +2599,25 @@
   </w:style>
   <w:style w:type="paragraph" w:styleId="Subtitle">
     <w:name w:val="Subtitle"/>
-    <w:basedOn w:val="Normal"/>
-    <w:next w:val="Normal"/>
+    <w:basedOn w:val="Normal1"/>
+    <w:next w:val="Normal1"/>
+    <w:qFormat/>
     <w:pPr>
-      <w:keepNext w:val="1"/>
-      <w:keepLines w:val="1"/>
-      <w:pageBreakBefore w:val="0"/>
-      <w:spacing w:after="320" w:before="0" w:lineRule="auto"/>
+      <w:keepNext w:val="true"/>
+      <w:keepLines/>
+      <w:pageBreakBefore w:val="false"/>
+      <w:spacing w:lineRule="auto" w:line="240" w:before="0" w:after="320"/>
     </w:pPr>
     <w:rPr>
-      <w:rFonts w:ascii="Arial" w:cs="Arial" w:eastAsia="Arial" w:hAnsi="Arial"/>
-      <w:i w:val="0"/>
+      <w:rFonts w:ascii="Arial" w:hAnsi="Arial" w:eastAsia="Arial" w:cs="Arial"/>
+      <w:i w:val="false"/>
       <w:color w:val="666666"/>
       <w:sz w:val="30"/>
       <w:szCs w:val="30"/>
     </w:rPr>
+  </w:style>
+  <w:style w:type="table" w:default="1" w:styleId="TableNormal">
+    <w:name w:val="Table Normal"/>
   </w:style>
 </w:styles>
 </file>

</xml_diff>